<commit_message>
M01T01 - document Sprint 1 corregit
</commit_message>
<xml_diff>
--- a/Sprint 1.docx
+++ b/Sprint 1.docx
@@ -12,20 +12,65 @@
           <w:szCs w:val="32"/>
         </w:rPr>
       </w:pPr>
-      <w:hyperlink r:id="rId5" w:history="1">
-        <w:r>
-          <w:rPr>
-            <w:rStyle w:val="Hyperlink"/>
-            <w:rFonts w:cstheme="minorHAnsi"/>
-            <w:b/>
-            <w:bCs/>
-            <w:color w:val="auto"/>
-            <w:sz w:val="28"/>
-            <w:szCs w:val="28"/>
-          </w:rPr>
-          <w:t>Sprint 1. Bases de dades relacionals (SQL)</w:t>
-        </w:r>
-      </w:hyperlink>
+      <w:r>
+        <w:fldChar w:fldCharType="begin"/>
+      </w:r>
+      <w:r>
+        <w:instrText xml:space="preserve"> HYPERLINK "https://itacademy.barcelonactiva.cat/course/view.php?id=87&amp;section=3" </w:instrText>
+      </w:r>
+      <w:r>
+        <w:fldChar w:fldCharType="separate"/>
+      </w:r>
+      <w:r>
+        <w:rPr>
+          <w:rStyle w:val="Hyperlink"/>
+          <w:rFonts w:cstheme="minorHAnsi"/>
+          <w:b/>
+          <w:bCs/>
+          <w:color w:val="auto"/>
+          <w:sz w:val="28"/>
+          <w:szCs w:val="28"/>
+        </w:rPr>
+        <w:t xml:space="preserve">Sprint 1. Bases de dades </w:t>
+      </w:r>
+      <w:proofErr w:type="spellStart"/>
+      <w:r>
+        <w:rPr>
+          <w:rStyle w:val="Hyperlink"/>
+          <w:rFonts w:cstheme="minorHAnsi"/>
+          <w:b/>
+          <w:bCs/>
+          <w:color w:val="auto"/>
+          <w:sz w:val="28"/>
+          <w:szCs w:val="28"/>
+        </w:rPr>
+        <w:t>relacionals</w:t>
+      </w:r>
+      <w:proofErr w:type="spellEnd"/>
+      <w:r>
+        <w:rPr>
+          <w:rStyle w:val="Hyperlink"/>
+          <w:rFonts w:cstheme="minorHAnsi"/>
+          <w:b/>
+          <w:bCs/>
+          <w:color w:val="auto"/>
+          <w:sz w:val="28"/>
+          <w:szCs w:val="28"/>
+        </w:rPr>
+        <w:t xml:space="preserve"> (SQL)</w:t>
+      </w:r>
+      <w:r>
+        <w:rPr>
+          <w:rStyle w:val="Hyperlink"/>
+          <w:rFonts w:cstheme="minorHAnsi"/>
+          <w:b/>
+          <w:bCs/>
+          <w:color w:val="auto"/>
+          <w:sz w:val="28"/>
+          <w:szCs w:val="28"/>
+        </w:rPr>
+        <w:fldChar w:fldCharType="end"/>
+      </w:r>
     </w:p>
     <w:p>
       <w:pPr>
@@ -176,7 +221,7 @@
                     <pic:cNvPicPr/>
                   </pic:nvPicPr>
                   <pic:blipFill>
-                    <a:blip r:embed="rId6">
+                    <a:blip r:embed="rId5">
                       <a:extLst>
                         <a:ext uri="{28A0092B-C50C-407E-A947-70E740481C1C}">
                           <a14:useLocalDpi xmlns:a14="http://schemas.microsoft.com/office/drawing/2010/main" val="0"/>
@@ -253,7 +298,7 @@
                     <pic:cNvPicPr/>
                   </pic:nvPicPr>
                   <pic:blipFill rotWithShape="1">
-                    <a:blip r:embed="rId7">
+                    <a:blip r:embed="rId6">
                       <a:extLst>
                         <a:ext uri="{28A0092B-C50C-407E-A947-70E740481C1C}">
                           <a14:useLocalDpi xmlns:a14="http://schemas.microsoft.com/office/drawing/2010/main" val="0"/>
@@ -520,7 +565,7 @@
                     <pic:cNvPicPr/>
                   </pic:nvPicPr>
                   <pic:blipFill>
-                    <a:blip r:embed="rId8">
+                    <a:blip r:embed="rId7">
                       <a:extLst>
                         <a:ext uri="{28A0092B-C50C-407E-A947-70E740481C1C}">
                           <a14:useLocalDpi xmlns:a14="http://schemas.microsoft.com/office/drawing/2010/main" val="0"/>
@@ -745,13 +790,7 @@
         <w:rPr>
           <w:lang w:val="ca-ES"/>
         </w:rPr>
-        <w:t xml:space="preserve"> </w:t>
-      </w:r>
-      <w:r>
-        <w:rPr>
-          <w:lang w:val="ca-ES"/>
-        </w:rPr>
-        <w:t>del tipus DATE (data)</w:t>
+        <w:t xml:space="preserve"> del tipus DATE (data)</w:t>
       </w:r>
     </w:p>
     <w:p>
@@ -795,7 +834,7 @@
                     <pic:cNvPicPr/>
                   </pic:nvPicPr>
                   <pic:blipFill>
-                    <a:blip r:embed="rId9">
+                    <a:blip r:embed="rId8">
                       <a:extLst>
                         <a:ext uri="{28A0092B-C50C-407E-A947-70E740481C1C}">
                           <a14:useLocalDpi xmlns:a14="http://schemas.microsoft.com/office/drawing/2010/main" val="0"/>
@@ -912,7 +951,7 @@
                     <pic:cNvPicPr/>
                   </pic:nvPicPr>
                   <pic:blipFill>
-                    <a:blip r:embed="rId10">
+                    <a:blip r:embed="rId9">
                       <a:extLst>
                         <a:ext uri="{28A0092B-C50C-407E-A947-70E740481C1C}">
                           <a14:useLocalDpi xmlns:a14="http://schemas.microsoft.com/office/drawing/2010/main" val="0"/>
@@ -991,15 +1030,7 @@
           <w:iCs/>
           <w:lang w:val="ca-ES"/>
         </w:rPr>
-        <w:t>movie</w:t>
-      </w:r>
-      <w:r>
-        <w:rPr>
-          <w:i/>
-          <w:iCs/>
-          <w:lang w:val="ca-ES"/>
-        </w:rPr>
-        <w:t>_id</w:t>
+        <w:t>movie_id</w:t>
       </w:r>
       <w:r>
         <w:rPr>
@@ -1087,13 +1118,7 @@
         <w:rPr>
           <w:lang w:val="ca-ES"/>
         </w:rPr>
-        <w:t>data</w:t>
-      </w:r>
-      <w:r>
-        <w:rPr>
-          <w:lang w:val="ca-ES"/>
-        </w:rPr>
-        <w:t xml:space="preserve"> de la peli</w:t>
+        <w:t>data de la peli</w:t>
       </w:r>
       <w:r>
         <w:rPr>
@@ -1305,7 +1330,7 @@
                     <pic:cNvPicPr/>
                   </pic:nvPicPr>
                   <pic:blipFill>
-                    <a:blip r:embed="rId11">
+                    <a:blip r:embed="rId10">
                       <a:extLst>
                         <a:ext uri="{28A0092B-C50C-407E-A947-70E740481C1C}">
                           <a14:useLocalDpi xmlns:a14="http://schemas.microsoft.com/office/drawing/2010/main" val="0"/>
@@ -1355,13 +1380,7 @@
         <w:rPr>
           <w:lang w:val="ca-ES"/>
         </w:rPr>
-        <w:t xml:space="preserve"> </w:t>
-      </w:r>
-      <w:r>
-        <w:rPr>
-          <w:lang w:val="ca-ES"/>
-        </w:rPr>
-        <w:t>del tipus DATE (data)</w:t>
+        <w:t xml:space="preserve"> del tipus DATE (data)</w:t>
       </w:r>
     </w:p>
     <w:p>
@@ -1426,7 +1445,7 @@
                     <pic:cNvPicPr/>
                   </pic:nvPicPr>
                   <pic:blipFill>
-                    <a:blip r:embed="rId12">
+                    <a:blip r:embed="rId11">
                       <a:extLst>
                         <a:ext uri="{28A0092B-C50C-407E-A947-70E740481C1C}">
                           <a14:useLocalDpi xmlns:a14="http://schemas.microsoft.com/office/drawing/2010/main" val="0"/>
@@ -1477,15 +1496,7 @@
           <w:bCs/>
           <w:lang w:val="ca-ES"/>
         </w:rPr>
-        <w:t>movie</w:t>
-      </w:r>
-      <w:r>
-        <w:rPr>
-          <w:b/>
-          <w:bCs/>
-          <w:lang w:val="ca-ES"/>
-        </w:rPr>
-        <w:t>_person</w:t>
+        <w:t>movie_person</w:t>
       </w:r>
       <w:r>
         <w:rPr>
@@ -1730,15 +1741,7 @@
           <w:iCs/>
           <w:lang w:val="ca-ES"/>
         </w:rPr>
-        <w:t>movie_</w:t>
-      </w:r>
-      <w:r>
-        <w:rPr>
-          <w:i/>
-          <w:iCs/>
-          <w:lang w:val="ca-ES"/>
-        </w:rPr>
-        <w:t>award_ind</w:t>
+        <w:t>movie_award_ind</w:t>
       </w:r>
       <w:r>
         <w:rPr>
@@ -1806,13 +1809,7 @@
         <w:rPr>
           <w:lang w:val="ca-ES"/>
         </w:rPr>
-        <w:t xml:space="preserve">la </w:t>
-      </w:r>
-      <w:r>
-        <w:rPr>
-          <w:lang w:val="ca-ES"/>
-        </w:rPr>
-        <w:t>persona</w:t>
+        <w:t>la persona</w:t>
       </w:r>
       <w:r>
         <w:rPr>
@@ -1898,7 +1895,7 @@
                     <pic:cNvPicPr/>
                   </pic:nvPicPr>
                   <pic:blipFill>
-                    <a:blip r:embed="rId13">
+                    <a:blip r:embed="rId12">
                       <a:extLst>
                         <a:ext uri="{28A0092B-C50C-407E-A947-70E740481C1C}">
                           <a14:useLocalDpi xmlns:a14="http://schemas.microsoft.com/office/drawing/2010/main" val="0"/>
@@ -1991,7 +1988,7 @@
                     <pic:cNvPicPr/>
                   </pic:nvPicPr>
                   <pic:blipFill>
-                    <a:blip r:embed="rId14">
+                    <a:blip r:embed="rId13">
                       <a:extLst>
                         <a:ext uri="{28A0092B-C50C-407E-A947-70E740481C1C}">
                           <a14:useLocalDpi xmlns:a14="http://schemas.microsoft.com/office/drawing/2010/main" val="0"/>
@@ -2132,23 +2129,7 @@
           <w:iCs/>
           <w:lang w:val="ca-ES"/>
         </w:rPr>
-        <w:t>person</w:t>
-      </w:r>
-      <w:r>
-        <w:rPr>
-          <w:i/>
-          <w:iCs/>
-          <w:lang w:val="ca-ES"/>
-        </w:rPr>
-        <w:t xml:space="preserve"> </w:t>
-      </w:r>
-      <w:r>
-        <w:rPr>
-          <w:i/>
-          <w:iCs/>
-          <w:lang w:val="ca-ES"/>
-        </w:rPr>
-        <w:t>_</w:t>
+        <w:t>person _</w:t>
       </w:r>
       <w:r>
         <w:rPr>
@@ -2168,13 +2149,7 @@
         <w:rPr>
           <w:lang w:val="ca-ES"/>
         </w:rPr>
-        <w:t>nom</w:t>
-      </w:r>
-      <w:r>
-        <w:rPr>
-          <w:lang w:val="ca-ES"/>
-        </w:rPr>
-        <w:t xml:space="preserve"> persona</w:t>
+        <w:t>nom persona</w:t>
       </w:r>
       <w:r>
         <w:rPr>
@@ -2336,15 +2311,7 @@
           <w:iCs/>
           <w:lang w:val="ca-ES"/>
         </w:rPr>
-        <w:t>do</w:t>
-      </w:r>
-      <w:r>
-        <w:rPr>
-          <w:i/>
-          <w:iCs/>
-          <w:lang w:val="ca-ES"/>
-        </w:rPr>
-        <w:t>d</w:t>
+        <w:t>dod</w:t>
       </w:r>
       <w:r>
         <w:rPr>
@@ -2356,13 +2323,7 @@
         <w:rPr>
           <w:lang w:val="ca-ES"/>
         </w:rPr>
-        <w:t>data mort</w:t>
-      </w:r>
-      <w:r>
-        <w:rPr>
-          <w:lang w:val="ca-ES"/>
-        </w:rPr>
-        <w:t xml:space="preserve"> persona</w:t>
+        <w:t>data mort persona</w:t>
       </w:r>
       <w:r>
         <w:rPr>
@@ -2540,7 +2501,7 @@
                     <pic:cNvPicPr/>
                   </pic:nvPicPr>
                   <pic:blipFill>
-                    <a:blip r:embed="rId15">
+                    <a:blip r:embed="rId14">
                       <a:extLst>
                         <a:ext uri="{28A0092B-C50C-407E-A947-70E740481C1C}">
                           <a14:useLocalDpi xmlns:a14="http://schemas.microsoft.com/office/drawing/2010/main" val="0"/>
@@ -2676,7 +2637,7 @@
                     <pic:cNvPicPr/>
                   </pic:nvPicPr>
                   <pic:blipFill rotWithShape="1">
-                    <a:blip r:embed="rId16">
+                    <a:blip r:embed="rId15">
                       <a:extLst>
                         <a:ext uri="{28A0092B-C50C-407E-A947-70E740481C1C}">
                           <a14:useLocalDpi xmlns:a14="http://schemas.microsoft.com/office/drawing/2010/main" val="0"/>
@@ -2851,13 +2812,7 @@
         <w:rPr>
           <w:lang w:val="ca-ES"/>
         </w:rPr>
-        <w:t xml:space="preserve">nom </w:t>
-      </w:r>
-      <w:r>
-        <w:rPr>
-          <w:lang w:val="ca-ES"/>
-        </w:rPr>
-        <w:t>rol</w:t>
+        <w:t>nom rol</w:t>
       </w:r>
       <w:r>
         <w:rPr>
@@ -3026,7 +2981,7 @@
                     <pic:cNvPicPr/>
                   </pic:nvPicPr>
                   <pic:blipFill>
-                    <a:blip r:embed="rId17">
+                    <a:blip r:embed="rId16">
                       <a:extLst>
                         <a:ext uri="{28A0092B-C50C-407E-A947-70E740481C1C}">
                           <a14:useLocalDpi xmlns:a14="http://schemas.microsoft.com/office/drawing/2010/main" val="0"/>
@@ -3174,7 +3129,6 @@
         <w:jc w:val="both"/>
         <w:rPr>
           <w:noProof/>
-          <w:lang w:val="en-US"/>
         </w:rPr>
       </w:pPr>
       <w:r>
@@ -3182,28 +3136,18 @@
           <w:b/>
           <w:bCs/>
           <w:noProof/>
-          <w:lang w:val="en-US"/>
         </w:rPr>
         <w:t>SELECT</w:t>
       </w:r>
       <w:r>
         <w:rPr>
           <w:noProof/>
-          <w:lang w:val="en-US"/>
-        </w:rPr>
-        <w:t xml:space="preserve"> person_name, person_c</w:t>
-      </w:r>
-      <w:r>
-        <w:rPr>
-          <w:noProof/>
-          <w:lang w:val="en-US"/>
-        </w:rPr>
-        <w:t>ountry, person_dob</w:t>
-      </w:r>
-      <w:r>
-        <w:rPr>
-          <w:noProof/>
-          <w:lang w:val="en-US"/>
+        </w:rPr>
+        <w:t xml:space="preserve"> person_name, person_country, person_dob</w:t>
+      </w:r>
+      <w:r>
+        <w:rPr>
+          <w:noProof/>
         </w:rPr>
         <w:t xml:space="preserve"> </w:t>
       </w:r>
@@ -3215,7 +3159,6 @@
           <w:color w:val="A6A6A6" w:themeColor="background1" w:themeShade="A6"/>
           <w:sz w:val="20"/>
           <w:szCs w:val="20"/>
-          <w:lang w:val="en-US"/>
         </w:rPr>
         <w:t>#sele</w:t>
       </w:r>
@@ -3227,7 +3170,6 @@
           <w:color w:val="A6A6A6" w:themeColor="background1" w:themeShade="A6"/>
           <w:sz w:val="20"/>
           <w:szCs w:val="20"/>
-          <w:lang w:val="en-US"/>
         </w:rPr>
         <w:t>c</w:t>
       </w:r>
@@ -3239,7 +3181,6 @@
           <w:color w:val="A6A6A6" w:themeColor="background1" w:themeShade="A6"/>
           <w:sz w:val="20"/>
           <w:szCs w:val="20"/>
-          <w:lang w:val="en-US"/>
         </w:rPr>
         <w:t>cionem nom, pa</w:t>
       </w:r>
@@ -3251,7 +3192,6 @@
           <w:color w:val="A6A6A6" w:themeColor="background1" w:themeShade="A6"/>
           <w:sz w:val="20"/>
           <w:szCs w:val="20"/>
-          <w:lang w:val="en-US"/>
         </w:rPr>
         <w:t>ï</w:t>
       </w:r>
@@ -3263,7 +3203,6 @@
           <w:color w:val="A6A6A6" w:themeColor="background1" w:themeShade="A6"/>
           <w:sz w:val="20"/>
           <w:szCs w:val="20"/>
-          <w:lang w:val="en-US"/>
         </w:rPr>
         <w:t xml:space="preserve">s </w:t>
       </w:r>
@@ -3275,7 +3214,6 @@
           <w:color w:val="A6A6A6" w:themeColor="background1" w:themeShade="A6"/>
           <w:sz w:val="20"/>
           <w:szCs w:val="20"/>
-          <w:lang w:val="en-US"/>
         </w:rPr>
         <w:t>i</w:t>
       </w:r>
@@ -3287,7 +3225,6 @@
           <w:color w:val="A6A6A6" w:themeColor="background1" w:themeShade="A6"/>
           <w:sz w:val="20"/>
           <w:szCs w:val="20"/>
-          <w:lang w:val="en-US"/>
         </w:rPr>
         <w:t xml:space="preserve"> data naix</w:t>
       </w:r>
@@ -3299,7 +3236,6 @@
           <w:color w:val="A6A6A6" w:themeColor="background1" w:themeShade="A6"/>
           <w:sz w:val="20"/>
           <w:szCs w:val="20"/>
-          <w:lang w:val="en-US"/>
         </w:rPr>
         <w:t>.</w:t>
       </w:r>
@@ -3311,7 +3247,6 @@
           <w:color w:val="A6A6A6" w:themeColor="background1" w:themeShade="A6"/>
           <w:sz w:val="20"/>
           <w:szCs w:val="20"/>
-          <w:lang w:val="en-US"/>
         </w:rPr>
         <w:t xml:space="preserve"> de la persona</w:t>
       </w:r>
@@ -3455,7 +3390,7 @@
                     <pic:cNvPicPr/>
                   </pic:nvPicPr>
                   <pic:blipFill>
-                    <a:blip r:embed="rId18">
+                    <a:blip r:embed="rId17">
                       <a:extLst>
                         <a:ext uri="{28A0092B-C50C-407E-A947-70E740481C1C}">
                           <a14:useLocalDpi xmlns:a14="http://schemas.microsoft.com/office/drawing/2010/main" val="0"/>
@@ -3729,7 +3664,21 @@
         <w:rPr>
           <w:lang w:val="en-US"/>
         </w:rPr>
-        <w:t xml:space="preserve">(movies.tb_movie_genre_id) </w:t>
+        <w:t>(</w:t>
+      </w:r>
+      <w:proofErr w:type="spellStart"/>
+      <w:r>
+        <w:rPr>
+          <w:lang w:val="en-US"/>
+        </w:rPr>
+        <w:t>movies.tb_movie_genre_id</w:t>
+      </w:r>
+      <w:proofErr w:type="spellEnd"/>
+      <w:r>
+        <w:rPr>
+          <w:lang w:val="en-US"/>
+        </w:rPr>
+        <w:t xml:space="preserve">) </w:t>
       </w:r>
       <w:r>
         <w:rPr>
@@ -3743,24 +3692,70 @@
         <w:rPr>
           <w:lang w:val="en-US"/>
         </w:rPr>
-        <w:t xml:space="preserve"> GroupNames, tb_genre.genre_name</w:t>
-      </w:r>
-      <w:r>
-        <w:rPr>
-          <w:lang w:val="en-US"/>
-        </w:rPr>
         <w:t xml:space="preserve"> </w:t>
       </w:r>
-      <w:r>
-        <w:rPr>
-          <w:i/>
-          <w:iCs/>
-          <w:color w:val="A6A6A6" w:themeColor="background1" w:themeShade="A6"/>
-          <w:sz w:val="20"/>
-          <w:szCs w:val="20"/>
-          <w:lang w:val="en-US"/>
-        </w:rPr>
-        <w:t xml:space="preserve">#seleccionem el </w:t>
+      <w:proofErr w:type="spellStart"/>
+      <w:r>
+        <w:rPr>
+          <w:lang w:val="en-US"/>
+        </w:rPr>
+        <w:t>GroupNames</w:t>
+      </w:r>
+      <w:proofErr w:type="spellEnd"/>
+      <w:r>
+        <w:rPr>
+          <w:lang w:val="en-US"/>
+        </w:rPr>
+        <w:t xml:space="preserve">, </w:t>
+      </w:r>
+      <w:proofErr w:type="spellStart"/>
+      <w:r>
+        <w:rPr>
+          <w:lang w:val="en-US"/>
+        </w:rPr>
+        <w:t>tb_genre.genre_name</w:t>
+      </w:r>
+      <w:proofErr w:type="spellEnd"/>
+      <w:r>
+        <w:rPr>
+          <w:lang w:val="en-US"/>
+        </w:rPr>
+        <w:t xml:space="preserve"> </w:t>
+      </w:r>
+      <w:r>
+        <w:rPr>
+          <w:i/>
+          <w:iCs/>
+          <w:color w:val="A6A6A6" w:themeColor="background1" w:themeShade="A6"/>
+          <w:sz w:val="20"/>
+          <w:szCs w:val="20"/>
+          <w:lang w:val="en-US"/>
+        </w:rPr>
+        <w:t xml:space="preserve">#seleccionem </w:t>
+      </w:r>
+      <w:proofErr w:type="spellStart"/>
+      <w:r>
+        <w:rPr>
+          <w:i/>
+          <w:iCs/>
+          <w:color w:val="A6A6A6" w:themeColor="background1" w:themeShade="A6"/>
+          <w:sz w:val="20"/>
+          <w:szCs w:val="20"/>
+          <w:lang w:val="en-US"/>
+        </w:rPr>
+        <w:t>el</w:t>
+      </w:r>
+      <w:proofErr w:type="spellEnd"/>
+      <w:r>
+        <w:rPr>
+          <w:i/>
+          <w:iCs/>
+          <w:color w:val="A6A6A6" w:themeColor="background1" w:themeShade="A6"/>
+          <w:sz w:val="20"/>
+          <w:szCs w:val="20"/>
+          <w:lang w:val="en-US"/>
+        </w:rPr>
+        <w:t xml:space="preserve"> </w:t>
       </w:r>
       <w:r>
         <w:rPr>
@@ -3793,18 +3788,151 @@
           <w:szCs w:val="20"/>
           <w:lang w:val="en-US"/>
         </w:rPr>
-        <w:t>de pelis de cada gènere</w:t>
-      </w:r>
-      <w:r>
-        <w:rPr>
-          <w:i/>
-          <w:iCs/>
-          <w:color w:val="A6A6A6" w:themeColor="background1" w:themeShade="A6"/>
-          <w:sz w:val="20"/>
-          <w:szCs w:val="20"/>
-          <w:lang w:val="en-US"/>
-        </w:rPr>
-        <w:t xml:space="preserve"> I creem un àlies “GroupNames”</w:t>
+        <w:t xml:space="preserve">de </w:t>
+      </w:r>
+      <w:proofErr w:type="spellStart"/>
+      <w:r>
+        <w:rPr>
+          <w:i/>
+          <w:iCs/>
+          <w:color w:val="A6A6A6" w:themeColor="background1" w:themeShade="A6"/>
+          <w:sz w:val="20"/>
+          <w:szCs w:val="20"/>
+          <w:lang w:val="en-US"/>
+        </w:rPr>
+        <w:t>pelis</w:t>
+      </w:r>
+      <w:proofErr w:type="spellEnd"/>
+      <w:r>
+        <w:rPr>
+          <w:i/>
+          <w:iCs/>
+          <w:color w:val="A6A6A6" w:themeColor="background1" w:themeShade="A6"/>
+          <w:sz w:val="20"/>
+          <w:szCs w:val="20"/>
+          <w:lang w:val="en-US"/>
+        </w:rPr>
+        <w:t xml:space="preserve"> de </w:t>
+      </w:r>
+      <w:proofErr w:type="spellStart"/>
+      <w:r>
+        <w:rPr>
+          <w:i/>
+          <w:iCs/>
+          <w:color w:val="A6A6A6" w:themeColor="background1" w:themeShade="A6"/>
+          <w:sz w:val="20"/>
+          <w:szCs w:val="20"/>
+          <w:lang w:val="en-US"/>
+        </w:rPr>
+        <w:t>cada</w:t>
+      </w:r>
+      <w:proofErr w:type="spellEnd"/>
+      <w:r>
+        <w:rPr>
+          <w:i/>
+          <w:iCs/>
+          <w:color w:val="A6A6A6" w:themeColor="background1" w:themeShade="A6"/>
+          <w:sz w:val="20"/>
+          <w:szCs w:val="20"/>
+          <w:lang w:val="en-US"/>
+        </w:rPr>
+        <w:t xml:space="preserve"> </w:t>
+      </w:r>
+      <w:proofErr w:type="spellStart"/>
+      <w:r>
+        <w:rPr>
+          <w:i/>
+          <w:iCs/>
+          <w:color w:val="A6A6A6" w:themeColor="background1" w:themeShade="A6"/>
+          <w:sz w:val="20"/>
+          <w:szCs w:val="20"/>
+          <w:lang w:val="en-US"/>
+        </w:rPr>
+        <w:t>gènere</w:t>
+      </w:r>
+      <w:proofErr w:type="spellEnd"/>
+      <w:r>
+        <w:rPr>
+          <w:i/>
+          <w:iCs/>
+          <w:color w:val="A6A6A6" w:themeColor="background1" w:themeShade="A6"/>
+          <w:sz w:val="20"/>
+          <w:szCs w:val="20"/>
+          <w:lang w:val="en-US"/>
+        </w:rPr>
+        <w:t xml:space="preserve"> I </w:t>
+      </w:r>
+      <w:proofErr w:type="spellStart"/>
+      <w:r>
+        <w:rPr>
+          <w:i/>
+          <w:iCs/>
+          <w:color w:val="A6A6A6" w:themeColor="background1" w:themeShade="A6"/>
+          <w:sz w:val="20"/>
+          <w:szCs w:val="20"/>
+          <w:lang w:val="en-US"/>
+        </w:rPr>
+        <w:t>creem</w:t>
+      </w:r>
+      <w:proofErr w:type="spellEnd"/>
+      <w:r>
+        <w:rPr>
+          <w:i/>
+          <w:iCs/>
+          <w:color w:val="A6A6A6" w:themeColor="background1" w:themeShade="A6"/>
+          <w:sz w:val="20"/>
+          <w:szCs w:val="20"/>
+          <w:lang w:val="en-US"/>
+        </w:rPr>
+        <w:t xml:space="preserve"> un </w:t>
+      </w:r>
+      <w:proofErr w:type="spellStart"/>
+      <w:r>
+        <w:rPr>
+          <w:i/>
+          <w:iCs/>
+          <w:color w:val="A6A6A6" w:themeColor="background1" w:themeShade="A6"/>
+          <w:sz w:val="20"/>
+          <w:szCs w:val="20"/>
+          <w:lang w:val="en-US"/>
+        </w:rPr>
+        <w:t>àlies</w:t>
+      </w:r>
+      <w:proofErr w:type="spellEnd"/>
+      <w:r>
+        <w:rPr>
+          <w:i/>
+          <w:iCs/>
+          <w:color w:val="A6A6A6" w:themeColor="background1" w:themeShade="A6"/>
+          <w:sz w:val="20"/>
+          <w:szCs w:val="20"/>
+          <w:lang w:val="en-US"/>
+        </w:rPr>
+        <w:t xml:space="preserve"> “</w:t>
+      </w:r>
+      <w:proofErr w:type="spellStart"/>
+      <w:r>
+        <w:rPr>
+          <w:i/>
+          <w:iCs/>
+          <w:color w:val="A6A6A6" w:themeColor="background1" w:themeShade="A6"/>
+          <w:sz w:val="20"/>
+          <w:szCs w:val="20"/>
+          <w:lang w:val="en-US"/>
+        </w:rPr>
+        <w:t>GroupNames</w:t>
+      </w:r>
+      <w:proofErr w:type="spellEnd"/>
+      <w:r>
+        <w:rPr>
+          <w:i/>
+          <w:iCs/>
+          <w:color w:val="A6A6A6" w:themeColor="background1" w:themeShade="A6"/>
+          <w:sz w:val="20"/>
+          <w:szCs w:val="20"/>
+          <w:lang w:val="en-US"/>
+        </w:rPr>
+        <w:t>”</w:t>
       </w:r>
     </w:p>
     <w:p>
@@ -3816,58 +3944,187 @@
         <w:t>FROM</w:t>
       </w:r>
       <w:r>
-        <w:t xml:space="preserve"> movies.tb_movie</w:t>
-      </w:r>
-      <w:r>
         <w:t xml:space="preserve"> </w:t>
       </w:r>
-      <w:r>
-        <w:rPr>
-          <w:i/>
-          <w:iCs/>
-          <w:color w:val="A6A6A6" w:themeColor="background1" w:themeShade="A6"/>
-          <w:sz w:val="20"/>
-          <w:szCs w:val="20"/>
-        </w:rPr>
-        <w:t>#de la taula “movie”</w:t>
-      </w:r>
-    </w:p>
-    <w:p>
-      <w:pPr>
-        <w:rPr>
-          <w:lang w:val="en-US"/>
-        </w:rPr>
-      </w:pPr>
+      <w:proofErr w:type="spellStart"/>
+      <w:r>
+        <w:t>movies.tb_movie</w:t>
+      </w:r>
+      <w:proofErr w:type="spellEnd"/>
+      <w:r>
+        <w:t xml:space="preserve"> </w:t>
+      </w:r>
+      <w:r>
+        <w:rPr>
+          <w:i/>
+          <w:iCs/>
+          <w:color w:val="A6A6A6" w:themeColor="background1" w:themeShade="A6"/>
+          <w:sz w:val="20"/>
+          <w:szCs w:val="20"/>
+        </w:rPr>
+        <w:t>#de la taula “</w:t>
+      </w:r>
+      <w:proofErr w:type="spellStart"/>
+      <w:r>
+        <w:rPr>
+          <w:i/>
+          <w:iCs/>
+          <w:color w:val="A6A6A6" w:themeColor="background1" w:themeShade="A6"/>
+          <w:sz w:val="20"/>
+          <w:szCs w:val="20"/>
+        </w:rPr>
+        <w:t>movie</w:t>
+      </w:r>
+      <w:proofErr w:type="spellEnd"/>
+      <w:r>
+        <w:rPr>
+          <w:i/>
+          <w:iCs/>
+          <w:color w:val="A6A6A6" w:themeColor="background1" w:themeShade="A6"/>
+          <w:sz w:val="20"/>
+          <w:szCs w:val="20"/>
+        </w:rPr>
+        <w:t>”</w:t>
+      </w:r>
+    </w:p>
+    <w:p>
       <w:r>
         <w:rPr>
           <w:b/>
           <w:bCs/>
-          <w:lang w:val="en-US"/>
         </w:rPr>
         <w:t>INNER JOIN</w:t>
       </w:r>
       <w:r>
-        <w:rPr>
-          <w:lang w:val="en-US"/>
-        </w:rPr>
-        <w:t xml:space="preserve"> movies.tb_genre</w:t>
-      </w:r>
-      <w:r>
-        <w:rPr>
-          <w:lang w:val="en-US"/>
-        </w:rPr>
         <w:t xml:space="preserve"> </w:t>
       </w:r>
-      <w:r>
-        <w:rPr>
-          <w:i/>
-          <w:iCs/>
-          <w:color w:val="A6A6A6" w:themeColor="background1" w:themeShade="A6"/>
-          <w:sz w:val="20"/>
-          <w:szCs w:val="20"/>
-          <w:lang w:val="en-US"/>
-        </w:rPr>
-        <w:t>#agafem els valor comuns de les taules “movies” i “gènere”</w:t>
+      <w:proofErr w:type="spellStart"/>
+      <w:r>
+        <w:t>movies.tb_genre</w:t>
+      </w:r>
+      <w:proofErr w:type="spellEnd"/>
+      <w:r>
+        <w:t xml:space="preserve"> </w:t>
+      </w:r>
+      <w:r>
+        <w:rPr>
+          <w:i/>
+          <w:iCs/>
+          <w:color w:val="A6A6A6" w:themeColor="background1" w:themeShade="A6"/>
+          <w:sz w:val="20"/>
+          <w:szCs w:val="20"/>
+        </w:rPr>
+        <w:t xml:space="preserve">#agafem </w:t>
+      </w:r>
+      <w:proofErr w:type="spellStart"/>
+      <w:r>
+        <w:rPr>
+          <w:i/>
+          <w:iCs/>
+          <w:color w:val="A6A6A6" w:themeColor="background1" w:themeShade="A6"/>
+          <w:sz w:val="20"/>
+          <w:szCs w:val="20"/>
+        </w:rPr>
+        <w:t>els</w:t>
+      </w:r>
+      <w:proofErr w:type="spellEnd"/>
+      <w:r>
+        <w:rPr>
+          <w:i/>
+          <w:iCs/>
+          <w:color w:val="A6A6A6" w:themeColor="background1" w:themeShade="A6"/>
+          <w:sz w:val="20"/>
+          <w:szCs w:val="20"/>
+        </w:rPr>
+        <w:t xml:space="preserve"> valor </w:t>
+      </w:r>
+      <w:proofErr w:type="spellStart"/>
+      <w:r>
+        <w:rPr>
+          <w:i/>
+          <w:iCs/>
+          <w:color w:val="A6A6A6" w:themeColor="background1" w:themeShade="A6"/>
+          <w:sz w:val="20"/>
+          <w:szCs w:val="20"/>
+        </w:rPr>
+        <w:t>comuns</w:t>
+      </w:r>
+      <w:proofErr w:type="spellEnd"/>
+      <w:r>
+        <w:rPr>
+          <w:i/>
+          <w:iCs/>
+          <w:color w:val="A6A6A6" w:themeColor="background1" w:themeShade="A6"/>
+          <w:sz w:val="20"/>
+          <w:szCs w:val="20"/>
+        </w:rPr>
+        <w:t xml:space="preserve"> de les </w:t>
+      </w:r>
+      <w:proofErr w:type="spellStart"/>
+      <w:r>
+        <w:rPr>
+          <w:i/>
+          <w:iCs/>
+          <w:color w:val="A6A6A6" w:themeColor="background1" w:themeShade="A6"/>
+          <w:sz w:val="20"/>
+          <w:szCs w:val="20"/>
+        </w:rPr>
+        <w:t>taules</w:t>
+      </w:r>
+      <w:proofErr w:type="spellEnd"/>
+      <w:r>
+        <w:rPr>
+          <w:i/>
+          <w:iCs/>
+          <w:color w:val="A6A6A6" w:themeColor="background1" w:themeShade="A6"/>
+          <w:sz w:val="20"/>
+          <w:szCs w:val="20"/>
+        </w:rPr>
+        <w:t xml:space="preserve"> “</w:t>
+      </w:r>
+      <w:proofErr w:type="spellStart"/>
+      <w:r>
+        <w:rPr>
+          <w:i/>
+          <w:iCs/>
+          <w:color w:val="A6A6A6" w:themeColor="background1" w:themeShade="A6"/>
+          <w:sz w:val="20"/>
+          <w:szCs w:val="20"/>
+        </w:rPr>
+        <w:t>movies</w:t>
+      </w:r>
+      <w:proofErr w:type="spellEnd"/>
+      <w:r>
+        <w:rPr>
+          <w:i/>
+          <w:iCs/>
+          <w:color w:val="A6A6A6" w:themeColor="background1" w:themeShade="A6"/>
+          <w:sz w:val="20"/>
+          <w:szCs w:val="20"/>
+        </w:rPr>
+        <w:t>” i “</w:t>
+      </w:r>
+      <w:proofErr w:type="spellStart"/>
+      <w:r>
+        <w:rPr>
+          <w:i/>
+          <w:iCs/>
+          <w:color w:val="A6A6A6" w:themeColor="background1" w:themeShade="A6"/>
+          <w:sz w:val="20"/>
+          <w:szCs w:val="20"/>
+        </w:rPr>
+        <w:t>gènere</w:t>
+      </w:r>
+      <w:proofErr w:type="spellEnd"/>
+      <w:r>
+        <w:rPr>
+          <w:i/>
+          <w:iCs/>
+          <w:color w:val="A6A6A6" w:themeColor="background1" w:themeShade="A6"/>
+          <w:sz w:val="20"/>
+          <w:szCs w:val="20"/>
+        </w:rPr>
+        <w:t>”</w:t>
       </w:r>
     </w:p>
     <w:p>
@@ -3879,8 +4136,21 @@
         <w:t>ON</w:t>
       </w:r>
       <w:r>
-        <w:t xml:space="preserve"> movies.tb_movie.genre_id = movies.tb_genre.genre_id</w:t>
-      </w:r>
+        <w:t xml:space="preserve"> </w:t>
+      </w:r>
+      <w:proofErr w:type="spellStart"/>
+      <w:r>
+        <w:t>movies.tb_movie.genre_id</w:t>
+      </w:r>
+      <w:proofErr w:type="spellEnd"/>
+      <w:r>
+        <w:t xml:space="preserve"> = </w:t>
+      </w:r>
+      <w:proofErr w:type="spellStart"/>
+      <w:r>
+        <w:t>movies.tb_genre.genre_id</w:t>
+      </w:r>
+      <w:proofErr w:type="spellEnd"/>
       <w:r>
         <w:t xml:space="preserve"> </w:t>
       </w:r>
@@ -3936,7 +4206,21 @@
         <w:rPr>
           <w:lang w:val="en-US"/>
         </w:rPr>
-        <w:t xml:space="preserve"> (movies.tb_movie.movie_genre_id)</w:t>
+        <w:t xml:space="preserve"> (</w:t>
+      </w:r>
+      <w:proofErr w:type="spellStart"/>
+      <w:r>
+        <w:rPr>
+          <w:lang w:val="en-US"/>
+        </w:rPr>
+        <w:t>movies.tb_movie.movie_genre_id</w:t>
+      </w:r>
+      <w:proofErr w:type="spellEnd"/>
+      <w:r>
+        <w:rPr>
+          <w:lang w:val="en-US"/>
+        </w:rPr>
+        <w:t>)</w:t>
       </w:r>
       <w:r>
         <w:rPr>
@@ -3953,7 +4237,19 @@
           <w:szCs w:val="20"/>
           <w:lang w:val="en-US"/>
         </w:rPr>
-        <w:t>#agrupem per l’identifica</w:t>
+        <w:t xml:space="preserve">#agrupem per </w:t>
+      </w:r>
+      <w:proofErr w:type="spellStart"/>
+      <w:r>
+        <w:rPr>
+          <w:i/>
+          <w:iCs/>
+          <w:color w:val="A6A6A6" w:themeColor="background1" w:themeShade="A6"/>
+          <w:sz w:val="20"/>
+          <w:szCs w:val="20"/>
+          <w:lang w:val="en-US"/>
+        </w:rPr>
+        <w:t>l’identifica</w:t>
       </w:r>
       <w:r>
         <w:rPr>
@@ -3975,8 +4271,33 @@
           <w:szCs w:val="20"/>
           <w:lang w:val="en-US"/>
         </w:rPr>
-        <w:t>or de gènere</w:t>
-      </w:r>
+        <w:t>or</w:t>
+      </w:r>
+      <w:proofErr w:type="spellEnd"/>
+      <w:r>
+        <w:rPr>
+          <w:i/>
+          <w:iCs/>
+          <w:color w:val="A6A6A6" w:themeColor="background1" w:themeShade="A6"/>
+          <w:sz w:val="20"/>
+          <w:szCs w:val="20"/>
+          <w:lang w:val="en-US"/>
+        </w:rPr>
+        <w:t xml:space="preserve"> de </w:t>
+      </w:r>
+      <w:proofErr w:type="spellStart"/>
+      <w:r>
+        <w:rPr>
+          <w:i/>
+          <w:iCs/>
+          <w:color w:val="A6A6A6" w:themeColor="background1" w:themeShade="A6"/>
+          <w:sz w:val="20"/>
+          <w:szCs w:val="20"/>
+          <w:lang w:val="en-US"/>
+        </w:rPr>
+        <w:t>gènere</w:t>
+      </w:r>
+      <w:proofErr w:type="spellEnd"/>
     </w:p>
     <w:p>
       <w:pPr>
@@ -3996,7 +4317,21 @@
         <w:rPr>
           <w:lang w:val="en-US"/>
         </w:rPr>
-        <w:t xml:space="preserve"> GroupNames </w:t>
+        <w:t xml:space="preserve"> </w:t>
+      </w:r>
+      <w:proofErr w:type="spellStart"/>
+      <w:r>
+        <w:rPr>
+          <w:lang w:val="en-US"/>
+        </w:rPr>
+        <w:t>GroupNames</w:t>
+      </w:r>
+      <w:proofErr w:type="spellEnd"/>
+      <w:r>
+        <w:rPr>
+          <w:lang w:val="en-US"/>
+        </w:rPr>
+        <w:t xml:space="preserve"> </w:t>
       </w:r>
       <w:r>
         <w:rPr>
@@ -4029,6 +4364,7 @@
         </w:rPr>
         <w:t xml:space="preserve">#ordenem per </w:t>
       </w:r>
+      <w:proofErr w:type="spellStart"/>
       <w:r>
         <w:rPr>
           <w:i/>
@@ -4040,16 +4376,41 @@
         </w:rPr>
         <w:t>GropuNames</w:t>
       </w:r>
-      <w:r>
-        <w:rPr>
-          <w:i/>
-          <w:iCs/>
-          <w:color w:val="A6A6A6" w:themeColor="background1" w:themeShade="A6"/>
-          <w:sz w:val="20"/>
-          <w:szCs w:val="20"/>
-          <w:lang w:val="en-US"/>
-        </w:rPr>
-        <w:t xml:space="preserve"> de manera descendent</w:t>
+      <w:proofErr w:type="spellEnd"/>
+      <w:r>
+        <w:rPr>
+          <w:i/>
+          <w:iCs/>
+          <w:color w:val="A6A6A6" w:themeColor="background1" w:themeShade="A6"/>
+          <w:sz w:val="20"/>
+          <w:szCs w:val="20"/>
+          <w:lang w:val="en-US"/>
+        </w:rPr>
+        <w:t xml:space="preserve"> de </w:t>
+      </w:r>
+      <w:proofErr w:type="spellStart"/>
+      <w:r>
+        <w:rPr>
+          <w:i/>
+          <w:iCs/>
+          <w:color w:val="A6A6A6" w:themeColor="background1" w:themeShade="A6"/>
+          <w:sz w:val="20"/>
+          <w:szCs w:val="20"/>
+          <w:lang w:val="en-US"/>
+        </w:rPr>
+        <w:t>manera</w:t>
+      </w:r>
+      <w:proofErr w:type="spellEnd"/>
+      <w:r>
+        <w:rPr>
+          <w:i/>
+          <w:iCs/>
+          <w:color w:val="A6A6A6" w:themeColor="background1" w:themeShade="A6"/>
+          <w:sz w:val="20"/>
+          <w:szCs w:val="20"/>
+          <w:lang w:val="en-US"/>
+        </w:rPr>
+        <w:t xml:space="preserve"> descendent</w:t>
       </w:r>
     </w:p>
     <w:p>
@@ -4093,7 +4454,7 @@
                     <pic:cNvPicPr/>
                   </pic:nvPicPr>
                   <pic:blipFill>
-                    <a:blip r:embed="rId19">
+                    <a:blip r:embed="rId18">
                       <a:extLst>
                         <a:ext uri="{28A0092B-C50C-407E-A947-70E740481C1C}">
                           <a14:useLocalDpi xmlns:a14="http://schemas.microsoft.com/office/drawing/2010/main" val="0"/>
@@ -4720,7 +5081,7 @@
                     <pic:cNvPicPr/>
                   </pic:nvPicPr>
                   <pic:blipFill>
-                    <a:blip r:embed="rId20">
+                    <a:blip r:embed="rId19">
                       <a:extLst>
                         <a:ext uri="{28A0092B-C50C-407E-A947-70E740481C1C}">
                           <a14:useLocalDpi xmlns:a14="http://schemas.microsoft.com/office/drawing/2010/main" val="0"/>
@@ -4764,10 +5125,34 @@
         <w:t xml:space="preserve"> #ordenem per MaxRoles de manera descendent</w:t>
       </w:r>
     </w:p>
-    <w:p/>
-    <w:p/>
-    <w:p/>
-    <w:p/>
+    <w:p>
+      <w:pPr>
+        <w:rPr>
+          <w:lang w:val="ca-ES"/>
+        </w:rPr>
+      </w:pPr>
+    </w:p>
+    <w:p>
+      <w:pPr>
+        <w:rPr>
+          <w:lang w:val="ca-ES"/>
+        </w:rPr>
+      </w:pPr>
+    </w:p>
+    <w:p>
+      <w:pPr>
+        <w:rPr>
+          <w:lang w:val="ca-ES"/>
+        </w:rPr>
+      </w:pPr>
+    </w:p>
+    <w:p>
+      <w:pPr>
+        <w:rPr>
+          <w:lang w:val="ca-ES"/>
+        </w:rPr>
+      </w:pPr>
+    </w:p>
     <w:p>
       <w:pPr>
         <w:rPr>
@@ -4794,107 +5179,1013 @@
           <w:noProof/>
           <w:lang w:val="ca-ES"/>
         </w:rPr>
-        <w:t>5</w:t>
-      </w:r>
-    </w:p>
-    <w:p>
-      <w:pPr>
-        <w:jc w:val="both"/>
-        <w:rPr>
-          <w:sz w:val="20"/>
-          <w:szCs w:val="20"/>
-          <w:lang w:val="ca-ES"/>
-        </w:rPr>
-      </w:pPr>
-      <w:r>
-        <w:rPr>
-          <w:sz w:val="20"/>
-          <w:szCs w:val="20"/>
-          <w:lang w:val="ca-ES"/>
-        </w:rPr>
-        <w:t>Realitza la següent operació sobre la base de dades acabada de crear: </w:t>
-      </w:r>
-    </w:p>
-    <w:p>
-      <w:pPr>
-        <w:jc w:val="both"/>
-        <w:rPr>
-          <w:sz w:val="20"/>
-          <w:szCs w:val="20"/>
-          <w:lang w:val="ca-ES"/>
-        </w:rPr>
-      </w:pPr>
-      <w:r>
-        <w:rPr>
-          <w:sz w:val="20"/>
-          <w:szCs w:val="20"/>
-          <w:lang w:val="ca-ES"/>
-        </w:rPr>
-        <w:t>Has de crear un nou gènere anomenat "Documental" el qual tingui com a identificador el nombre 69.</w:t>
-      </w:r>
-    </w:p>
-    <w:p>
-      <w:pPr>
-        <w:jc w:val="both"/>
+        <w:t>4</w:t>
+      </w:r>
+      <w:r>
+        <w:rPr>
+          <w:i/>
+          <w:iCs/>
+          <w:noProof/>
+          <w:lang w:val="ca-ES"/>
+        </w:rPr>
+        <w:t>_corregit</w:t>
+      </w:r>
+    </w:p>
+    <w:p>
+      <w:pPr>
+        <w:rPr>
+          <w:noProof/>
+          <w:lang w:val="ca-ES"/>
+        </w:rPr>
+      </w:pPr>
+      <w:r>
         <w:rPr>
           <w:b/>
           <w:bCs/>
-          <w:sz w:val="20"/>
-          <w:szCs w:val="20"/>
-          <w:lang w:val="en-US"/>
-        </w:rPr>
-      </w:pPr>
-    </w:p>
-    <w:p>
-      <w:pPr>
-        <w:jc w:val="both"/>
-        <w:rPr>
-          <w:lang w:val="en-US"/>
-        </w:rPr>
-      </w:pPr>
+          <w:noProof/>
+          <w:lang w:val="ca-ES"/>
+        </w:rPr>
+        <w:t>SELECT</w:t>
+      </w:r>
+      <w:r>
+        <w:rPr>
+          <w:noProof/>
+          <w:lang w:val="ca-ES"/>
+        </w:rPr>
+        <w:t xml:space="preserve"> P.person_name, MP.movie_id , </w:t>
+      </w:r>
       <w:r>
         <w:rPr>
           <w:b/>
           <w:bCs/>
-          <w:lang w:val="en-US"/>
-        </w:rPr>
-        <w:t>INSERT INTO</w:t>
-      </w:r>
-      <w:r>
-        <w:rPr>
-          <w:lang w:val="en-US"/>
-        </w:rPr>
-        <w:t xml:space="preserve"> movies.tb_genre(genre_id, genre_name, created_by_user, created_date, uptated_date)</w:t>
-      </w:r>
-      <w:r>
-        <w:rPr>
-          <w:lang w:val="en-US"/>
-        </w:rPr>
-        <w:t xml:space="preserve"> </w:t>
-      </w:r>
-      <w:r>
-        <w:rPr>
-          <w:i/>
-          <w:iCs/>
-          <w:color w:val="808080" w:themeColor="background1" w:themeShade="80"/>
-          <w:sz w:val="20"/>
-          <w:szCs w:val="20"/>
-          <w:lang w:val="en-US"/>
-        </w:rPr>
-        <w:t>#insertem dins de la taula “genre”</w:t>
-      </w:r>
-    </w:p>
-    <w:p>
-      <w:pPr>
-        <w:jc w:val="both"/>
-        <w:rPr>
-          <w:lang w:val="en-US"/>
-        </w:rPr>
-      </w:pPr>
+          <w:noProof/>
+          <w:lang w:val="ca-ES"/>
+        </w:rPr>
+        <w:t>COUNT</w:t>
+      </w:r>
+      <w:r>
+        <w:rPr>
+          <w:noProof/>
+          <w:lang w:val="ca-ES"/>
+        </w:rPr>
+        <w:t xml:space="preserve">(MP.role_id) </w:t>
+      </w:r>
       <w:r>
         <w:rPr>
           <w:b/>
           <w:bCs/>
+          <w:noProof/>
+          <w:lang w:val="ca-ES"/>
+        </w:rPr>
+        <w:t>AS</w:t>
+      </w:r>
+      <w:r>
+        <w:rPr>
+          <w:noProof/>
+          <w:lang w:val="ca-ES"/>
+        </w:rPr>
+        <w:t xml:space="preserve"> MaxRoles</w:t>
+      </w:r>
+      <w:r>
+        <w:rPr>
+          <w:noProof/>
+          <w:lang w:val="ca-ES"/>
+        </w:rPr>
+        <w:t xml:space="preserve"> </w:t>
+      </w:r>
+      <w:r>
+        <w:rPr>
+          <w:i/>
+          <w:iCs/>
+          <w:color w:val="A6A6A6" w:themeColor="background1" w:themeShade="A6"/>
+          <w:sz w:val="18"/>
+          <w:szCs w:val="18"/>
+          <w:lang w:val="ca-ES"/>
+        </w:rPr>
+        <w:t xml:space="preserve">#seleccionem el </w:t>
+      </w:r>
+      <w:r>
+        <w:rPr>
+          <w:i/>
+          <w:iCs/>
+          <w:color w:val="A6A6A6" w:themeColor="background1" w:themeShade="A6"/>
+          <w:sz w:val="18"/>
+          <w:szCs w:val="18"/>
+          <w:lang w:val="ca-ES"/>
+        </w:rPr>
+        <w:t>nombre</w:t>
+      </w:r>
+      <w:r>
+        <w:rPr>
+          <w:i/>
+          <w:iCs/>
+          <w:color w:val="A6A6A6" w:themeColor="background1" w:themeShade="A6"/>
+          <w:sz w:val="18"/>
+          <w:szCs w:val="18"/>
+          <w:lang w:val="ca-ES"/>
+        </w:rPr>
+        <w:t xml:space="preserve"> de rols d’una pesona</w:t>
+      </w:r>
+      <w:r>
+        <w:rPr>
+          <w:i/>
+          <w:iCs/>
+          <w:color w:val="A6A6A6" w:themeColor="background1" w:themeShade="A6"/>
+          <w:sz w:val="18"/>
+          <w:szCs w:val="18"/>
+          <w:lang w:val="ca-ES"/>
+        </w:rPr>
+        <w:t xml:space="preserve"> de la taula “movie” </w:t>
+      </w:r>
+      <w:r>
+        <w:rPr>
+          <w:i/>
+          <w:iCs/>
+          <w:color w:val="A6A6A6" w:themeColor="background1" w:themeShade="A6"/>
+          <w:sz w:val="18"/>
+          <w:szCs w:val="18"/>
+          <w:lang w:val="ca-ES"/>
+        </w:rPr>
+        <w:t xml:space="preserve"> </w:t>
+      </w:r>
+      <w:r>
+        <w:rPr>
+          <w:i/>
+          <w:iCs/>
+          <w:color w:val="A6A6A6" w:themeColor="background1" w:themeShade="A6"/>
+          <w:sz w:val="18"/>
+          <w:szCs w:val="18"/>
+          <w:lang w:val="ca-ES"/>
+        </w:rPr>
+        <w:t>i creem un àlies</w:t>
+      </w:r>
+      <w:r>
+        <w:rPr>
+          <w:i/>
+          <w:iCs/>
+          <w:color w:val="A6A6A6" w:themeColor="background1" w:themeShade="A6"/>
+          <w:sz w:val="18"/>
+          <w:szCs w:val="18"/>
+          <w:lang w:val="ca-ES"/>
+        </w:rPr>
+        <w:t xml:space="preserve"> </w:t>
+      </w:r>
+      <w:r>
+        <w:rPr>
+          <w:i/>
+          <w:iCs/>
+          <w:color w:val="A6A6A6" w:themeColor="background1" w:themeShade="A6"/>
+          <w:sz w:val="18"/>
+          <w:szCs w:val="18"/>
+          <w:lang w:val="ca-ES"/>
+        </w:rPr>
+        <w:t>“</w:t>
+      </w:r>
+      <w:r>
+        <w:rPr>
+          <w:i/>
+          <w:iCs/>
+          <w:color w:val="A6A6A6" w:themeColor="background1" w:themeShade="A6"/>
+          <w:sz w:val="18"/>
+          <w:szCs w:val="18"/>
+          <w:lang w:val="ca-ES"/>
+        </w:rPr>
+        <w:t>MaxRoles</w:t>
+      </w:r>
+      <w:r>
+        <w:rPr>
+          <w:i/>
+          <w:iCs/>
+          <w:color w:val="A6A6A6" w:themeColor="background1" w:themeShade="A6"/>
+          <w:sz w:val="18"/>
+          <w:szCs w:val="18"/>
+          <w:lang w:val="ca-ES"/>
+        </w:rPr>
+        <w:t>”</w:t>
+      </w:r>
+    </w:p>
+    <w:p>
+      <w:pPr>
+        <w:rPr>
+          <w:noProof/>
+          <w:lang w:val="ca-ES"/>
+        </w:rPr>
+      </w:pPr>
+      <w:r>
+        <w:rPr>
+          <w:b/>
+          <w:bCs/>
+          <w:noProof/>
+          <w:lang w:val="ca-ES"/>
+        </w:rPr>
+        <w:t>FROM</w:t>
+      </w:r>
+      <w:r>
+        <w:rPr>
+          <w:noProof/>
+          <w:lang w:val="ca-ES"/>
+        </w:rPr>
+        <w:t xml:space="preserve"> movies.tb_person P</w:t>
+      </w:r>
+      <w:r>
+        <w:rPr>
+          <w:noProof/>
+          <w:lang w:val="ca-ES"/>
+        </w:rPr>
+        <w:t xml:space="preserve"> </w:t>
+      </w:r>
+      <w:r>
+        <w:rPr>
+          <w:i/>
+          <w:iCs/>
+          <w:color w:val="A6A6A6" w:themeColor="background1" w:themeShade="A6"/>
+          <w:sz w:val="18"/>
+          <w:szCs w:val="18"/>
+          <w:lang w:val="ca-ES"/>
+        </w:rPr>
+        <w:t>#de la taula “person”</w:t>
+      </w:r>
+      <w:r>
+        <w:rPr>
+          <w:i/>
+          <w:iCs/>
+          <w:color w:val="A6A6A6" w:themeColor="background1" w:themeShade="A6"/>
+          <w:sz w:val="18"/>
+          <w:szCs w:val="18"/>
+          <w:lang w:val="ca-ES"/>
+        </w:rPr>
+        <w:t xml:space="preserve"> anomenada P</w:t>
+      </w:r>
+    </w:p>
+    <w:p>
+      <w:pPr>
+        <w:rPr>
+          <w:noProof/>
+          <w:lang w:val="ca-ES"/>
+        </w:rPr>
+      </w:pPr>
+      <w:r>
+        <w:rPr>
+          <w:b/>
+          <w:bCs/>
+          <w:noProof/>
+          <w:lang w:val="ca-ES"/>
+        </w:rPr>
+        <w:t>INNER JOIN</w:t>
+      </w:r>
+      <w:r>
+        <w:rPr>
+          <w:noProof/>
+          <w:lang w:val="ca-ES"/>
+        </w:rPr>
+        <w:t xml:space="preserve"> movies.tb_movie_person MP</w:t>
+      </w:r>
+      <w:r>
+        <w:rPr>
+          <w:noProof/>
+          <w:lang w:val="ca-ES"/>
+        </w:rPr>
+        <w:t xml:space="preserve"> </w:t>
+      </w:r>
+      <w:r>
+        <w:rPr>
+          <w:i/>
+          <w:iCs/>
+          <w:color w:val="A6A6A6" w:themeColor="background1" w:themeShade="A6"/>
+          <w:sz w:val="18"/>
+          <w:szCs w:val="18"/>
+          <w:lang w:val="ca-ES"/>
+        </w:rPr>
+        <w:t>#agafem els valors comuns entre les dues taules, “movie” i “person”</w:t>
+      </w:r>
+      <w:r>
+        <w:rPr>
+          <w:i/>
+          <w:iCs/>
+          <w:color w:val="A6A6A6" w:themeColor="background1" w:themeShade="A6"/>
+          <w:sz w:val="18"/>
+          <w:szCs w:val="18"/>
+          <w:lang w:val="ca-ES"/>
+        </w:rPr>
+        <w:t xml:space="preserve"> anomenad</w:t>
+      </w:r>
+      <w:r>
+        <w:rPr>
+          <w:i/>
+          <w:iCs/>
+          <w:color w:val="A6A6A6" w:themeColor="background1" w:themeShade="A6"/>
+          <w:sz w:val="18"/>
+          <w:szCs w:val="18"/>
+          <w:lang w:val="ca-ES"/>
+        </w:rPr>
+        <w:t>es</w:t>
+      </w:r>
+      <w:r>
+        <w:rPr>
+          <w:i/>
+          <w:iCs/>
+          <w:color w:val="A6A6A6" w:themeColor="background1" w:themeShade="A6"/>
+          <w:sz w:val="18"/>
+          <w:szCs w:val="18"/>
+          <w:lang w:val="ca-ES"/>
+        </w:rPr>
+        <w:t xml:space="preserve"> MP</w:t>
+      </w:r>
+      <w:r>
+        <w:rPr>
+          <w:i/>
+          <w:iCs/>
+          <w:color w:val="A6A6A6" w:themeColor="background1" w:themeShade="A6"/>
+          <w:sz w:val="18"/>
+          <w:szCs w:val="18"/>
+          <w:lang w:val="ca-ES"/>
+        </w:rPr>
+        <w:t xml:space="preserve"> i P</w:t>
+      </w:r>
+    </w:p>
+    <w:p>
+      <w:pPr>
+        <w:rPr>
+          <w:noProof/>
+          <w:lang w:val="ca-ES"/>
+        </w:rPr>
+      </w:pPr>
+      <w:r>
+        <w:rPr>
+          <w:b/>
+          <w:bCs/>
+          <w:noProof/>
+          <w:lang w:val="ca-ES"/>
+        </w:rPr>
+        <w:t>ON</w:t>
+      </w:r>
+      <w:r>
+        <w:rPr>
+          <w:noProof/>
+          <w:lang w:val="ca-ES"/>
+        </w:rPr>
+        <w:t xml:space="preserve"> P.person_id=MP.person_id </w:t>
+      </w:r>
+      <w:r>
+        <w:rPr>
+          <w:i/>
+          <w:iCs/>
+          <w:color w:val="A6A6A6" w:themeColor="background1" w:themeShade="A6"/>
+          <w:sz w:val="18"/>
+          <w:szCs w:val="18"/>
+          <w:lang w:val="ca-ES"/>
+        </w:rPr>
+        <w:t>#quan els valors de “person_id” de les dues taules siguin iguals</w:t>
+      </w:r>
+    </w:p>
+    <w:p>
+      <w:pPr>
+        <w:rPr>
+          <w:noProof/>
+          <w:lang w:val="ca-ES"/>
+        </w:rPr>
+      </w:pPr>
+      <w:r>
+        <w:rPr>
+          <w:b/>
+          <w:bCs/>
+          <w:noProof/>
+          <w:lang w:val="ca-ES"/>
+        </w:rPr>
+        <w:t>GROUP BY</w:t>
+      </w:r>
+      <w:r>
+        <w:rPr>
+          <w:noProof/>
+          <w:lang w:val="ca-ES"/>
+        </w:rPr>
+        <w:t xml:space="preserve"> P.person_name, MP.movie_id</w:t>
+      </w:r>
+      <w:r>
+        <w:rPr>
+          <w:noProof/>
+          <w:lang w:val="ca-ES"/>
+        </w:rPr>
+        <w:t xml:space="preserve"> </w:t>
+      </w:r>
+      <w:r>
+        <w:rPr>
+          <w:i/>
+          <w:iCs/>
+          <w:color w:val="A6A6A6" w:themeColor="background1" w:themeShade="A6"/>
+          <w:sz w:val="18"/>
+          <w:szCs w:val="18"/>
+          <w:lang w:val="ca-ES"/>
+        </w:rPr>
+        <w:t>#agrupem per nom de persona</w:t>
+      </w:r>
+      <w:r>
+        <w:rPr>
+          <w:i/>
+          <w:iCs/>
+          <w:color w:val="A6A6A6" w:themeColor="background1" w:themeShade="A6"/>
+          <w:sz w:val="18"/>
+          <w:szCs w:val="18"/>
+          <w:lang w:val="ca-ES"/>
+        </w:rPr>
+        <w:t xml:space="preserve"> i id de peli</w:t>
+      </w:r>
+    </w:p>
+    <w:p>
+      <w:pPr>
+        <w:rPr>
+          <w:noProof/>
+          <w:lang w:val="ca-ES"/>
+        </w:rPr>
+      </w:pPr>
+      <w:r>
+        <w:rPr>
+          <w:b/>
+          <w:bCs/>
+          <w:noProof/>
+          <w:lang w:val="ca-ES"/>
+        </w:rPr>
+        <w:t>HAVING COUNT</w:t>
+      </w:r>
+      <w:r>
+        <w:rPr>
+          <w:noProof/>
+          <w:lang w:val="ca-ES"/>
+        </w:rPr>
+        <w:t>(MP.role_id) =</w:t>
+      </w:r>
+    </w:p>
+    <w:p>
+      <w:pPr>
+        <w:rPr>
+          <w:noProof/>
+          <w:lang w:val="ca-ES"/>
+        </w:rPr>
+      </w:pPr>
+      <w:r>
+        <w:rPr>
+          <w:noProof/>
+          <w:lang w:val="ca-ES"/>
+        </w:rPr>
+        <w:tab/>
+        <w:t>(</w:t>
+      </w:r>
+      <w:r>
+        <w:rPr>
+          <w:b/>
+          <w:bCs/>
+          <w:noProof/>
+          <w:lang w:val="ca-ES"/>
+        </w:rPr>
+        <w:t>SELECT MAX</w:t>
+      </w:r>
+      <w:r>
+        <w:rPr>
+          <w:noProof/>
+          <w:lang w:val="ca-ES"/>
+        </w:rPr>
+        <w:t xml:space="preserve">(MaxRolesPerMovie) </w:t>
+      </w:r>
+      <w:r>
+        <w:rPr>
+          <w:b/>
+          <w:bCs/>
+          <w:noProof/>
+          <w:lang w:val="ca-ES"/>
+        </w:rPr>
+        <w:t>FROM</w:t>
+      </w:r>
+      <w:r>
+        <w:rPr>
+          <w:noProof/>
+          <w:lang w:val="ca-ES"/>
+        </w:rPr>
+        <w:t xml:space="preserve"> </w:t>
+      </w:r>
+    </w:p>
+    <w:p>
+      <w:pPr>
+        <w:rPr>
+          <w:noProof/>
+          <w:lang w:val="ca-ES"/>
+        </w:rPr>
+      </w:pPr>
+      <w:r>
+        <w:rPr>
+          <w:noProof/>
+          <w:lang w:val="ca-ES"/>
+        </w:rPr>
+        <w:tab/>
+      </w:r>
+      <w:r>
+        <w:rPr>
+          <w:noProof/>
+          <w:lang w:val="ca-ES"/>
+        </w:rPr>
+        <w:tab/>
+        <w:t>(</w:t>
+      </w:r>
+      <w:r>
+        <w:rPr>
+          <w:b/>
+          <w:bCs/>
+          <w:noProof/>
+          <w:lang w:val="ca-ES"/>
+        </w:rPr>
+        <w:t>SELECT COUNT</w:t>
+      </w:r>
+      <w:r>
+        <w:rPr>
+          <w:noProof/>
+          <w:lang w:val="ca-ES"/>
+        </w:rPr>
+        <w:t xml:space="preserve">(MP.role_id) as MaxRolesPerMovie </w:t>
+      </w:r>
+      <w:r>
+        <w:rPr>
+          <w:b/>
+          <w:bCs/>
+          <w:noProof/>
+          <w:lang w:val="ca-ES"/>
+        </w:rPr>
+        <w:t>WHERE COUNT</w:t>
+      </w:r>
+      <w:r>
+        <w:rPr>
+          <w:noProof/>
+          <w:lang w:val="ca-ES"/>
+        </w:rPr>
+        <w:t>(MP.role_id) &gt; 1) as MaxRolesTable</w:t>
+      </w:r>
+    </w:p>
+    <w:p>
+      <w:pPr>
+        <w:rPr>
+          <w:noProof/>
+          <w:lang w:val="ca-ES"/>
+        </w:rPr>
+      </w:pPr>
+      <w:r>
+        <w:rPr>
+          <w:noProof/>
+          <w:lang w:val="ca-ES"/>
+        </w:rPr>
+        <w:tab/>
+        <w:t>)</w:t>
+      </w:r>
+      <w:r>
+        <w:rPr>
+          <w:noProof/>
+          <w:lang w:val="ca-ES"/>
+        </w:rPr>
+        <w:t xml:space="preserve"> </w:t>
+      </w:r>
+      <w:r>
+        <w:rPr>
+          <w:i/>
+          <w:iCs/>
+          <w:color w:val="A6A6A6" w:themeColor="background1" w:themeShade="A6"/>
+          <w:sz w:val="18"/>
+          <w:szCs w:val="18"/>
+          <w:lang w:val="ca-ES"/>
+        </w:rPr>
+        <w:t>#</w:t>
+      </w:r>
+      <w:r>
+        <w:rPr>
+          <w:i/>
+          <w:iCs/>
+          <w:color w:val="A6A6A6" w:themeColor="background1" w:themeShade="A6"/>
+          <w:sz w:val="18"/>
+          <w:szCs w:val="18"/>
+          <w:lang w:val="ca-ES"/>
+        </w:rPr>
+        <w:t>que el id del rol tingui com a valor el valor màxim i, a més, aquest valor  sigui major que 1</w:t>
+      </w:r>
+    </w:p>
+    <w:p>
+      <w:pPr>
+        <w:rPr>
+          <w:noProof/>
+          <w:lang w:val="ca-ES"/>
+        </w:rPr>
+      </w:pPr>
+      <w:r>
+        <w:rPr>
+          <w:noProof/>
+        </w:rPr>
+        <w:drawing>
+          <wp:anchor distT="0" distB="0" distL="114300" distR="114300" simplePos="0" relativeHeight="251676672" behindDoc="0" locked="0" layoutInCell="1" allowOverlap="1" wp14:anchorId="34279363" wp14:editId="1128933F">
+            <wp:simplePos x="0" y="0"/>
+            <wp:positionH relativeFrom="column">
+              <wp:posOffset>-424180</wp:posOffset>
+            </wp:positionH>
+            <wp:positionV relativeFrom="paragraph">
+              <wp:posOffset>281940</wp:posOffset>
+            </wp:positionV>
+            <wp:extent cx="6674485" cy="2712475"/>
+            <wp:effectExtent l="0" t="0" r="0" b="0"/>
+            <wp:wrapSquare wrapText="bothSides"/>
+            <wp:docPr id="4" name="Picture 4"/>
+            <wp:cNvGraphicFramePr>
+              <a:graphicFrameLocks xmlns:a="http://schemas.openxmlformats.org/drawingml/2006/main" noChangeAspect="1"/>
+            </wp:cNvGraphicFramePr>
+            <a:graphic xmlns:a="http://schemas.openxmlformats.org/drawingml/2006/main">
+              <a:graphicData uri="http://schemas.openxmlformats.org/drawingml/2006/picture">
+                <pic:pic xmlns:pic="http://schemas.openxmlformats.org/drawingml/2006/picture">
+                  <pic:nvPicPr>
+                    <pic:cNvPr id="1" name=""/>
+                    <pic:cNvPicPr/>
+                  </pic:nvPicPr>
+                  <pic:blipFill>
+                    <a:blip r:embed="rId20">
+                      <a:extLst>
+                        <a:ext uri="{28A0092B-C50C-407E-A947-70E740481C1C}">
+                          <a14:useLocalDpi xmlns:a14="http://schemas.microsoft.com/office/drawing/2010/main" val="0"/>
+                        </a:ext>
+                      </a:extLst>
+                    </a:blip>
+                    <a:stretch>
+                      <a:fillRect/>
+                    </a:stretch>
+                  </pic:blipFill>
+                  <pic:spPr>
+                    <a:xfrm>
+                      <a:off x="0" y="0"/>
+                      <a:ext cx="6674485" cy="2712475"/>
+                    </a:xfrm>
+                    <a:prstGeom prst="rect">
+                      <a:avLst/>
+                    </a:prstGeom>
+                  </pic:spPr>
+                </pic:pic>
+              </a:graphicData>
+            </a:graphic>
+            <wp14:sizeRelH relativeFrom="page">
+              <wp14:pctWidth>0</wp14:pctWidth>
+            </wp14:sizeRelH>
+            <wp14:sizeRelV relativeFrom="page">
+              <wp14:pctHeight>0</wp14:pctHeight>
+            </wp14:sizeRelV>
+          </wp:anchor>
+        </w:drawing>
+      </w:r>
+      <w:r>
+        <w:rPr>
+          <w:b/>
+          <w:bCs/>
+          <w:noProof/>
+          <w:lang w:val="ca-ES"/>
+        </w:rPr>
+        <w:t>ORDER BY</w:t>
+      </w:r>
+      <w:r>
+        <w:rPr>
+          <w:noProof/>
+          <w:lang w:val="ca-ES"/>
+        </w:rPr>
+        <w:t xml:space="preserve"> MaxRoles </w:t>
+      </w:r>
+      <w:r>
+        <w:rPr>
+          <w:b/>
+          <w:bCs/>
+          <w:noProof/>
+          <w:lang w:val="ca-ES"/>
+        </w:rPr>
+        <w:t>DESC</w:t>
+      </w:r>
+      <w:r>
+        <w:rPr>
+          <w:b/>
+          <w:bCs/>
+          <w:noProof/>
+          <w:lang w:val="ca-ES"/>
+        </w:rPr>
+        <w:t xml:space="preserve"> </w:t>
+      </w:r>
+      <w:r>
+        <w:rPr>
+          <w:i/>
+          <w:iCs/>
+          <w:color w:val="A6A6A6" w:themeColor="background1" w:themeShade="A6"/>
+          <w:sz w:val="18"/>
+          <w:szCs w:val="18"/>
+          <w:lang w:val="ca-ES"/>
+        </w:rPr>
+        <w:t>#ordenem per MaxRoles de manera descendent</w:t>
+      </w:r>
+    </w:p>
+    <w:p>
+      <w:pPr>
+        <w:rPr>
+          <w:i/>
+          <w:iCs/>
+          <w:noProof/>
+          <w:lang w:val="ca-ES"/>
+        </w:rPr>
+      </w:pPr>
+    </w:p>
+    <w:p>
+      <w:pPr>
+        <w:rPr>
+          <w:i/>
+          <w:iCs/>
+          <w:noProof/>
+          <w:lang w:val="ca-ES"/>
+        </w:rPr>
+      </w:pPr>
+    </w:p>
+    <w:p>
+      <w:pPr>
+        <w:rPr>
+          <w:i/>
+          <w:iCs/>
+          <w:noProof/>
+          <w:lang w:val="ca-ES"/>
+        </w:rPr>
+      </w:pPr>
+    </w:p>
+    <w:p>
+      <w:pPr>
+        <w:rPr>
+          <w:i/>
+          <w:iCs/>
+          <w:noProof/>
+          <w:lang w:val="ca-ES"/>
+        </w:rPr>
+      </w:pPr>
+    </w:p>
+    <w:p>
+      <w:pPr>
+        <w:rPr>
+          <w:i/>
+          <w:iCs/>
+          <w:noProof/>
+          <w:lang w:val="ca-ES"/>
+        </w:rPr>
+      </w:pPr>
+    </w:p>
+    <w:p>
+      <w:pPr>
+        <w:rPr>
+          <w:i/>
+          <w:iCs/>
+          <w:noProof/>
+          <w:lang w:val="ca-ES"/>
+        </w:rPr>
+      </w:pPr>
+    </w:p>
+    <w:p>
+      <w:pPr>
+        <w:rPr>
+          <w:i/>
+          <w:iCs/>
+          <w:noProof/>
+          <w:lang w:val="ca-ES"/>
+        </w:rPr>
+      </w:pPr>
+    </w:p>
+    <w:p>
+      <w:pPr>
+        <w:rPr>
+          <w:i/>
+          <w:iCs/>
+          <w:noProof/>
+          <w:lang w:val="ca-ES"/>
+        </w:rPr>
+      </w:pPr>
+    </w:p>
+    <w:p>
+      <w:pPr>
+        <w:rPr>
+          <w:i/>
+          <w:iCs/>
+          <w:noProof/>
+          <w:lang w:val="ca-ES"/>
+        </w:rPr>
+      </w:pPr>
+    </w:p>
+    <w:p>
+      <w:pPr>
+        <w:rPr>
+          <w:i/>
+          <w:iCs/>
+          <w:noProof/>
+          <w:lang w:val="ca-ES"/>
+        </w:rPr>
+      </w:pPr>
+    </w:p>
+    <w:p>
+      <w:pPr>
+        <w:rPr>
+          <w:i/>
+          <w:iCs/>
+          <w:noProof/>
+          <w:lang w:val="ca-ES"/>
+        </w:rPr>
+      </w:pPr>
+      <w:r>
+        <w:rPr>
+          <w:i/>
+          <w:iCs/>
+          <w:noProof/>
+          <w:lang w:val="ca-ES"/>
+        </w:rPr>
+        <w:lastRenderedPageBreak/>
+        <w:t xml:space="preserve">Exercici </w:t>
+      </w:r>
+      <w:r>
+        <w:rPr>
+          <w:i/>
+          <w:iCs/>
+          <w:noProof/>
+          <w:lang w:val="ca-ES"/>
+        </w:rPr>
+        <w:t>5</w:t>
+      </w:r>
+    </w:p>
+    <w:p>
+      <w:pPr>
+        <w:jc w:val="both"/>
+        <w:rPr>
+          <w:sz w:val="20"/>
+          <w:szCs w:val="20"/>
+          <w:lang w:val="ca-ES"/>
+        </w:rPr>
+      </w:pPr>
+      <w:r>
+        <w:rPr>
+          <w:sz w:val="20"/>
+          <w:szCs w:val="20"/>
+          <w:lang w:val="ca-ES"/>
+        </w:rPr>
+        <w:t>Realitza la següent operació sobre la base de dades acabada de crear: </w:t>
+      </w:r>
+    </w:p>
+    <w:p>
+      <w:pPr>
+        <w:jc w:val="both"/>
+        <w:rPr>
+          <w:sz w:val="20"/>
+          <w:szCs w:val="20"/>
+          <w:lang w:val="ca-ES"/>
+        </w:rPr>
+      </w:pPr>
+      <w:r>
+        <w:rPr>
+          <w:sz w:val="20"/>
+          <w:szCs w:val="20"/>
+          <w:lang w:val="ca-ES"/>
+        </w:rPr>
+        <w:t>Has de crear un nou gènere anomenat "Documental" el qual tingui com a identificador el nombre 69.</w:t>
+      </w:r>
+    </w:p>
+    <w:p>
+      <w:pPr>
+        <w:jc w:val="both"/>
+        <w:rPr>
+          <w:b/>
+          <w:bCs/>
+          <w:sz w:val="20"/>
+          <w:szCs w:val="20"/>
+        </w:rPr>
+      </w:pPr>
+    </w:p>
+    <w:p>
+      <w:pPr>
+        <w:jc w:val="both"/>
+        <w:rPr>
+          <w:lang w:val="en-US"/>
+        </w:rPr>
+      </w:pPr>
+      <w:r>
+        <w:rPr>
+          <w:b/>
+          <w:bCs/>
+          <w:lang w:val="en-US"/>
+        </w:rPr>
+        <w:t>INSERT INTO</w:t>
+      </w:r>
+      <w:r>
+        <w:rPr>
+          <w:lang w:val="en-US"/>
+        </w:rPr>
+        <w:t xml:space="preserve"> </w:t>
+      </w:r>
+      <w:proofErr w:type="spellStart"/>
+      <w:r>
+        <w:rPr>
+          <w:lang w:val="en-US"/>
+        </w:rPr>
+        <w:t>movies.tb_genre</w:t>
+      </w:r>
+      <w:proofErr w:type="spellEnd"/>
+      <w:r>
+        <w:rPr>
+          <w:lang w:val="en-US"/>
+        </w:rPr>
+        <w:t>(</w:t>
+      </w:r>
+      <w:proofErr w:type="spellStart"/>
+      <w:r>
+        <w:rPr>
+          <w:lang w:val="en-US"/>
+        </w:rPr>
+        <w:t>genre_id</w:t>
+      </w:r>
+      <w:proofErr w:type="spellEnd"/>
+      <w:r>
+        <w:rPr>
+          <w:lang w:val="en-US"/>
+        </w:rPr>
+        <w:t xml:space="preserve">, </w:t>
+      </w:r>
+      <w:proofErr w:type="spellStart"/>
+      <w:r>
+        <w:rPr>
+          <w:lang w:val="en-US"/>
+        </w:rPr>
+        <w:t>genre_name</w:t>
+      </w:r>
+      <w:proofErr w:type="spellEnd"/>
+      <w:r>
+        <w:rPr>
+          <w:lang w:val="en-US"/>
+        </w:rPr>
+        <w:t xml:space="preserve">, </w:t>
+      </w:r>
+      <w:proofErr w:type="spellStart"/>
+      <w:r>
+        <w:rPr>
+          <w:lang w:val="en-US"/>
+        </w:rPr>
+        <w:t>created_by_user</w:t>
+      </w:r>
+      <w:proofErr w:type="spellEnd"/>
+      <w:r>
+        <w:rPr>
+          <w:lang w:val="en-US"/>
+        </w:rPr>
+        <w:t xml:space="preserve">, </w:t>
+      </w:r>
+      <w:proofErr w:type="spellStart"/>
+      <w:r>
+        <w:rPr>
+          <w:lang w:val="en-US"/>
+        </w:rPr>
+        <w:t>created_date</w:t>
+      </w:r>
+      <w:proofErr w:type="spellEnd"/>
+      <w:r>
+        <w:rPr>
+          <w:lang w:val="en-US"/>
+        </w:rPr>
+        <w:t xml:space="preserve">, </w:t>
+      </w:r>
+      <w:proofErr w:type="spellStart"/>
+      <w:r>
+        <w:rPr>
+          <w:lang w:val="en-US"/>
+        </w:rPr>
+        <w:t>uptated_date</w:t>
+      </w:r>
+      <w:proofErr w:type="spellEnd"/>
+      <w:r>
+        <w:rPr>
+          <w:lang w:val="en-US"/>
+        </w:rPr>
+        <w:t>)</w:t>
+      </w:r>
+      <w:r>
+        <w:rPr>
+          <w:lang w:val="en-US"/>
+        </w:rPr>
+        <w:t xml:space="preserve"> </w:t>
+      </w:r>
+      <w:r>
+        <w:rPr>
+          <w:i/>
+          <w:iCs/>
+          <w:color w:val="808080" w:themeColor="background1" w:themeShade="80"/>
+          <w:sz w:val="20"/>
+          <w:szCs w:val="20"/>
+          <w:lang w:val="en-US"/>
+        </w:rPr>
+        <w:t>#insertem dins de la taula “genre”</w:t>
+      </w:r>
+    </w:p>
+    <w:p>
+      <w:pPr>
+        <w:jc w:val="both"/>
+        <w:rPr>
+          <w:lang w:val="en-US"/>
+        </w:rPr>
+      </w:pPr>
+      <w:r>
+        <w:rPr>
+          <w:b/>
+          <w:bCs/>
           <w:lang w:val="en-US"/>
         </w:rPr>
         <w:t>VALUES</w:t>
@@ -4903,7 +6194,35 @@
         <w:rPr>
           <w:lang w:val="en-US"/>
         </w:rPr>
-        <w:t xml:space="preserve"> (69, “Documental”, “Cristina”, current_date(), current_date());</w:t>
+        <w:t xml:space="preserve"> (69, “Documental”, “Cristina”, </w:t>
+      </w:r>
+      <w:proofErr w:type="spellStart"/>
+      <w:r>
+        <w:rPr>
+          <w:lang w:val="en-US"/>
+        </w:rPr>
+        <w:t>current_date</w:t>
+      </w:r>
+      <w:proofErr w:type="spellEnd"/>
+      <w:r>
+        <w:rPr>
+          <w:lang w:val="en-US"/>
+        </w:rPr>
+        <w:t xml:space="preserve">(), </w:t>
+      </w:r>
+      <w:proofErr w:type="spellStart"/>
+      <w:r>
+        <w:rPr>
+          <w:lang w:val="en-US"/>
+        </w:rPr>
+        <w:t>current_date</w:t>
+      </w:r>
+      <w:proofErr w:type="spellEnd"/>
+      <w:r>
+        <w:rPr>
+          <w:lang w:val="en-US"/>
+        </w:rPr>
+        <w:t>());</w:t>
       </w:r>
       <w:r>
         <w:rPr>
@@ -4920,8 +6239,141 @@
           <w:szCs w:val="20"/>
           <w:lang w:val="en-US"/>
         </w:rPr>
-        <w:t>#un nou gènere amb els valors descrits</w:t>
-      </w:r>
+        <w:t xml:space="preserve">#un </w:t>
+      </w:r>
+      <w:proofErr w:type="spellStart"/>
+      <w:r>
+        <w:rPr>
+          <w:i/>
+          <w:iCs/>
+          <w:color w:val="808080" w:themeColor="background1" w:themeShade="80"/>
+          <w:sz w:val="20"/>
+          <w:szCs w:val="20"/>
+          <w:lang w:val="en-US"/>
+        </w:rPr>
+        <w:t>nou</w:t>
+      </w:r>
+      <w:proofErr w:type="spellEnd"/>
+      <w:r>
+        <w:rPr>
+          <w:i/>
+          <w:iCs/>
+          <w:color w:val="808080" w:themeColor="background1" w:themeShade="80"/>
+          <w:sz w:val="20"/>
+          <w:szCs w:val="20"/>
+          <w:lang w:val="en-US"/>
+        </w:rPr>
+        <w:t xml:space="preserve"> </w:t>
+      </w:r>
+      <w:proofErr w:type="spellStart"/>
+      <w:r>
+        <w:rPr>
+          <w:i/>
+          <w:iCs/>
+          <w:color w:val="808080" w:themeColor="background1" w:themeShade="80"/>
+          <w:sz w:val="20"/>
+          <w:szCs w:val="20"/>
+          <w:lang w:val="en-US"/>
+        </w:rPr>
+        <w:t>gènere</w:t>
+      </w:r>
+      <w:proofErr w:type="spellEnd"/>
+      <w:r>
+        <w:rPr>
+          <w:i/>
+          <w:iCs/>
+          <w:color w:val="808080" w:themeColor="background1" w:themeShade="80"/>
+          <w:sz w:val="20"/>
+          <w:szCs w:val="20"/>
+          <w:lang w:val="en-US"/>
+        </w:rPr>
+        <w:t xml:space="preserve"> </w:t>
+      </w:r>
+      <w:proofErr w:type="spellStart"/>
+      <w:r>
+        <w:rPr>
+          <w:i/>
+          <w:iCs/>
+          <w:color w:val="808080" w:themeColor="background1" w:themeShade="80"/>
+          <w:sz w:val="20"/>
+          <w:szCs w:val="20"/>
+          <w:lang w:val="en-US"/>
+        </w:rPr>
+        <w:t>amb</w:t>
+      </w:r>
+      <w:proofErr w:type="spellEnd"/>
+      <w:r>
+        <w:rPr>
+          <w:i/>
+          <w:iCs/>
+          <w:color w:val="808080" w:themeColor="background1" w:themeShade="80"/>
+          <w:sz w:val="20"/>
+          <w:szCs w:val="20"/>
+          <w:lang w:val="en-US"/>
+        </w:rPr>
+        <w:t xml:space="preserve"> </w:t>
+      </w:r>
+      <w:proofErr w:type="spellStart"/>
+      <w:r>
+        <w:rPr>
+          <w:i/>
+          <w:iCs/>
+          <w:color w:val="808080" w:themeColor="background1" w:themeShade="80"/>
+          <w:sz w:val="20"/>
+          <w:szCs w:val="20"/>
+          <w:lang w:val="en-US"/>
+        </w:rPr>
+        <w:t>els</w:t>
+      </w:r>
+      <w:proofErr w:type="spellEnd"/>
+      <w:r>
+        <w:rPr>
+          <w:i/>
+          <w:iCs/>
+          <w:color w:val="808080" w:themeColor="background1" w:themeShade="80"/>
+          <w:sz w:val="20"/>
+          <w:szCs w:val="20"/>
+          <w:lang w:val="en-US"/>
+        </w:rPr>
+        <w:t xml:space="preserve"> </w:t>
+      </w:r>
+      <w:proofErr w:type="spellStart"/>
+      <w:r>
+        <w:rPr>
+          <w:i/>
+          <w:iCs/>
+          <w:color w:val="808080" w:themeColor="background1" w:themeShade="80"/>
+          <w:sz w:val="20"/>
+          <w:szCs w:val="20"/>
+          <w:lang w:val="en-US"/>
+        </w:rPr>
+        <w:t>valors</w:t>
+      </w:r>
+      <w:proofErr w:type="spellEnd"/>
+      <w:r>
+        <w:rPr>
+          <w:i/>
+          <w:iCs/>
+          <w:color w:val="808080" w:themeColor="background1" w:themeShade="80"/>
+          <w:sz w:val="20"/>
+          <w:szCs w:val="20"/>
+          <w:lang w:val="en-US"/>
+        </w:rPr>
+        <w:t xml:space="preserve"> </w:t>
+      </w:r>
+      <w:proofErr w:type="spellStart"/>
+      <w:r>
+        <w:rPr>
+          <w:i/>
+          <w:iCs/>
+          <w:color w:val="808080" w:themeColor="background1" w:themeShade="80"/>
+          <w:sz w:val="20"/>
+          <w:szCs w:val="20"/>
+          <w:lang w:val="en-US"/>
+        </w:rPr>
+        <w:t>descrits</w:t>
+      </w:r>
+      <w:proofErr w:type="spellEnd"/>
     </w:p>
     <w:p>
       <w:pPr>
@@ -5505,114 +6957,660 @@
           <w:noProof/>
           <w:lang w:val="ca-ES"/>
         </w:rPr>
-        <w:t>7</w:t>
-      </w:r>
-    </w:p>
-    <w:p>
-      <w:pPr>
-        <w:jc w:val="both"/>
-        <w:rPr>
-          <w:sz w:val="20"/>
-          <w:szCs w:val="20"/>
-          <w:lang w:val="ca-ES"/>
-        </w:rPr>
-      </w:pPr>
-      <w:r>
-        <w:rPr>
-          <w:sz w:val="20"/>
-          <w:szCs w:val="20"/>
-          <w:lang w:val="ca-ES"/>
-        </w:rPr>
-        <w:t>Realitza la següent operació sobre la base de dades acabada de crear: </w:t>
-      </w:r>
-    </w:p>
-    <w:p>
-      <w:pPr>
-        <w:jc w:val="both"/>
-        <w:rPr>
-          <w:sz w:val="20"/>
-          <w:szCs w:val="20"/>
-          <w:lang w:val="ca-ES"/>
-        </w:rPr>
-      </w:pPr>
-      <w:r>
-        <w:rPr>
-          <w:sz w:val="20"/>
-          <w:szCs w:val="20"/>
-          <w:lang w:val="ca-ES"/>
-        </w:rPr>
-        <w:t>Canvia el gènere de la pel·lícula "Ocho apellidos catalanes" perquè consti com a comèdia i no com a romàntica.</w:t>
-      </w:r>
-    </w:p>
-    <w:p>
-      <w:pPr>
-        <w:jc w:val="both"/>
+        <w:t>6</w:t>
+      </w:r>
+      <w:r>
+        <w:rPr>
+          <w:i/>
+          <w:iCs/>
+          <w:noProof/>
+          <w:lang w:val="ca-ES"/>
+        </w:rPr>
+        <w:t>_corregit</w:t>
+      </w:r>
+    </w:p>
+    <w:p>
+      <w:pPr>
+        <w:rPr>
+          <w:noProof/>
+          <w:lang w:val="ca-ES"/>
+        </w:rPr>
+      </w:pPr>
+      <w:r>
         <w:rPr>
           <w:b/>
           <w:bCs/>
-          <w:sz w:val="20"/>
-          <w:szCs w:val="20"/>
-        </w:rPr>
-      </w:pPr>
-    </w:p>
-    <w:p>
-      <w:pPr>
-        <w:jc w:val="both"/>
-        <w:rPr>
-          <w:i/>
-          <w:iCs/>
-          <w:color w:val="808080" w:themeColor="background1" w:themeShade="80"/>
-          <w:sz w:val="20"/>
-          <w:szCs w:val="20"/>
-        </w:rPr>
-      </w:pPr>
+          <w:noProof/>
+          <w:lang w:val="ca-ES"/>
+        </w:rPr>
+        <w:t>SELECT</w:t>
+      </w:r>
+      <w:r>
+        <w:rPr>
+          <w:noProof/>
+          <w:lang w:val="ca-ES"/>
+        </w:rPr>
+        <w:t xml:space="preserve"> movie_id INTO @MOVIE_ID </w:t>
+      </w:r>
       <w:r>
         <w:rPr>
           <w:b/>
           <w:bCs/>
-        </w:rPr>
-        <w:t>UPDATE</w:t>
-      </w:r>
-      <w:r>
+          <w:noProof/>
+          <w:lang w:val="ca-ES"/>
+        </w:rPr>
+        <w:t>FROM</w:t>
+      </w:r>
+      <w:r>
+        <w:rPr>
+          <w:noProof/>
+          <w:lang w:val="ca-ES"/>
+        </w:rPr>
         <w:t xml:space="preserve"> movies.tb_movie </w:t>
       </w:r>
-      <w:r>
-        <w:rPr>
-          <w:i/>
-          <w:iCs/>
-          <w:color w:val="808080" w:themeColor="background1" w:themeShade="80"/>
-          <w:sz w:val="20"/>
-          <w:szCs w:val="20"/>
-        </w:rPr>
-        <w:t>#actualitzem la taula movie</w:t>
-      </w:r>
-    </w:p>
-    <w:p>
-      <w:pPr>
-        <w:jc w:val="both"/>
-      </w:pPr>
       <w:r>
         <w:rPr>
           <w:b/>
           <w:bCs/>
-        </w:rPr>
-        <w:t>SET</w:t>
-      </w:r>
-      <w:r>
-        <w:t xml:space="preserve"> movie_genre_id = </w:t>
-      </w:r>
-      <w:r>
-        <w:t>(</w:t>
-      </w:r>
+          <w:noProof/>
+          <w:lang w:val="ca-ES"/>
+        </w:rPr>
+        <w:t>WHERE</w:t>
+      </w:r>
+      <w:r>
+        <w:rPr>
+          <w:noProof/>
+          <w:lang w:val="ca-ES"/>
+        </w:rPr>
+        <w:t xml:space="preserve"> movie_title = "La Gran Familia Española";</w:t>
+      </w:r>
+      <w:r>
+        <w:rPr>
+          <w:noProof/>
+          <w:lang w:val="ca-ES"/>
+        </w:rPr>
+        <w:t xml:space="preserve"> </w:t>
+      </w:r>
+      <w:r>
+        <w:rPr>
+          <w:i/>
+          <w:iCs/>
+          <w:color w:val="808080" w:themeColor="background1" w:themeShade="80"/>
+          <w:sz w:val="20"/>
+          <w:szCs w:val="20"/>
+          <w:lang w:val="ca-ES"/>
+        </w:rPr>
+        <w:t>#seleccionem</w:t>
+      </w:r>
+      <w:r>
+        <w:rPr>
+          <w:i/>
+          <w:iCs/>
+          <w:color w:val="808080" w:themeColor="background1" w:themeShade="80"/>
+          <w:sz w:val="20"/>
+          <w:szCs w:val="20"/>
+          <w:lang w:val="ca-ES"/>
+        </w:rPr>
+        <w:t xml:space="preserve"> l’id de la peli </w:t>
+      </w:r>
+      <w:r>
+        <w:rPr>
+          <w:i/>
+          <w:iCs/>
+          <w:color w:val="808080" w:themeColor="background1" w:themeShade="80"/>
+          <w:sz w:val="20"/>
+          <w:szCs w:val="20"/>
+          <w:lang w:val="ca-ES"/>
+        </w:rPr>
+        <w:t xml:space="preserve">de la taula movie on el títol de la peli sigui La Gran Familia Española ii assignem aquest valor a la variable @MOVIE_ID </w:t>
+      </w:r>
+    </w:p>
+    <w:p>
+      <w:pPr>
+        <w:jc w:val="both"/>
+        <w:rPr>
+          <w:i/>
+          <w:iCs/>
+          <w:color w:val="808080" w:themeColor="background1" w:themeShade="80"/>
+          <w:sz w:val="20"/>
+          <w:szCs w:val="20"/>
+          <w:lang w:val="ca-ES"/>
+        </w:rPr>
+      </w:pPr>
       <w:r>
         <w:rPr>
           <w:b/>
           <w:bCs/>
+          <w:noProof/>
+          <w:lang w:val="ca-ES"/>
+        </w:rPr>
+        <w:t>DELETE FROM</w:t>
+      </w:r>
+      <w:r>
+        <w:rPr>
+          <w:noProof/>
+          <w:lang w:val="ca-ES"/>
+        </w:rPr>
+        <w:t xml:space="preserve"> movies.tb_movie_person </w:t>
+      </w:r>
+      <w:r>
+        <w:rPr>
+          <w:b/>
+          <w:bCs/>
+          <w:noProof/>
+          <w:lang w:val="ca-ES"/>
+        </w:rPr>
+        <w:t>WHERE</w:t>
+      </w:r>
+      <w:r>
+        <w:rPr>
+          <w:noProof/>
+          <w:lang w:val="ca-ES"/>
+        </w:rPr>
+        <w:t xml:space="preserve"> movie_id = @MOVIE_ID;</w:t>
+      </w:r>
+      <w:r>
+        <w:rPr>
+          <w:noProof/>
+          <w:lang w:val="ca-ES"/>
+        </w:rPr>
+        <w:t xml:space="preserve"> </w:t>
+      </w:r>
+      <w:r>
+        <w:rPr>
+          <w:i/>
+          <w:iCs/>
+          <w:color w:val="808080" w:themeColor="background1" w:themeShade="80"/>
+          <w:sz w:val="20"/>
+          <w:szCs w:val="20"/>
+          <w:lang w:val="ca-ES"/>
+        </w:rPr>
+        <w:t>#esborrem de la taula “movie</w:t>
+      </w:r>
+      <w:r>
+        <w:rPr>
+          <w:i/>
+          <w:iCs/>
+          <w:color w:val="808080" w:themeColor="background1" w:themeShade="80"/>
+          <w:sz w:val="20"/>
+          <w:szCs w:val="20"/>
+          <w:lang w:val="ca-ES"/>
+        </w:rPr>
+        <w:t>_person</w:t>
+      </w:r>
+      <w:r>
+        <w:rPr>
+          <w:i/>
+          <w:iCs/>
+          <w:color w:val="808080" w:themeColor="background1" w:themeShade="80"/>
+          <w:sz w:val="20"/>
+          <w:szCs w:val="20"/>
+          <w:lang w:val="ca-ES"/>
+        </w:rPr>
+        <w:t xml:space="preserve">” la peli que té com a </w:t>
+      </w:r>
+      <w:r>
+        <w:rPr>
+          <w:i/>
+          <w:iCs/>
+          <w:color w:val="808080" w:themeColor="background1" w:themeShade="80"/>
+          <w:sz w:val="20"/>
+          <w:szCs w:val="20"/>
+          <w:lang w:val="ca-ES"/>
+        </w:rPr>
+        <w:t>id el que hem seleccionat</w:t>
+      </w:r>
+    </w:p>
+    <w:p>
+      <w:pPr>
+        <w:jc w:val="both"/>
+        <w:rPr>
+          <w:i/>
+          <w:iCs/>
+          <w:color w:val="808080" w:themeColor="background1" w:themeShade="80"/>
+          <w:sz w:val="20"/>
+          <w:szCs w:val="20"/>
+          <w:lang w:val="ca-ES"/>
+        </w:rPr>
+      </w:pPr>
+      <w:r>
+        <w:rPr>
+          <w:b/>
+          <w:bCs/>
+          <w:noProof/>
+          <w:lang w:val="ca-ES"/>
+        </w:rPr>
+        <w:t>DELETE FROM</w:t>
+      </w:r>
+      <w:r>
+        <w:rPr>
+          <w:noProof/>
+          <w:lang w:val="ca-ES"/>
+        </w:rPr>
+        <w:t xml:space="preserve"> movies.tb_movie </w:t>
+      </w:r>
+      <w:r>
+        <w:rPr>
+          <w:b/>
+          <w:bCs/>
+          <w:noProof/>
+          <w:lang w:val="ca-ES"/>
+        </w:rPr>
+        <w:t>WHERE</w:t>
+      </w:r>
+      <w:r>
+        <w:rPr>
+          <w:noProof/>
+          <w:lang w:val="ca-ES"/>
+        </w:rPr>
+        <w:t xml:space="preserve"> movie_id = @MOVIE_ID;</w:t>
+      </w:r>
+      <w:r>
+        <w:rPr>
+          <w:noProof/>
+          <w:lang w:val="ca-ES"/>
+        </w:rPr>
+        <w:t xml:space="preserve"> </w:t>
+      </w:r>
+      <w:r>
+        <w:rPr>
+          <w:i/>
+          <w:iCs/>
+          <w:color w:val="808080" w:themeColor="background1" w:themeShade="80"/>
+          <w:sz w:val="20"/>
+          <w:szCs w:val="20"/>
+          <w:lang w:val="ca-ES"/>
+        </w:rPr>
+        <w:t xml:space="preserve">#esborrem de la taula “movie” la peli que té com a </w:t>
+      </w:r>
+      <w:r>
+        <w:rPr>
+          <w:i/>
+          <w:iCs/>
+          <w:color w:val="808080" w:themeColor="background1" w:themeShade="80"/>
+          <w:sz w:val="20"/>
+          <w:szCs w:val="20"/>
+          <w:lang w:val="ca-ES"/>
+        </w:rPr>
+        <w:t>id el que hem seleccionat</w:t>
+      </w:r>
+    </w:p>
+    <w:p>
+      <w:pPr>
+        <w:jc w:val="both"/>
+        <w:rPr>
+          <w:lang w:val="ca-ES"/>
+        </w:rPr>
+      </w:pPr>
+      <w:r>
+        <w:rPr>
+          <w:noProof/>
+        </w:rPr>
+        <w:drawing>
+          <wp:anchor distT="0" distB="0" distL="114300" distR="114300" simplePos="0" relativeHeight="251679744" behindDoc="0" locked="0" layoutInCell="1" allowOverlap="1" wp14:anchorId="2606C2A3" wp14:editId="4BEFBEAB">
+            <wp:simplePos x="0" y="0"/>
+            <wp:positionH relativeFrom="column">
+              <wp:posOffset>-424815</wp:posOffset>
+            </wp:positionH>
+            <wp:positionV relativeFrom="paragraph">
+              <wp:posOffset>4285615</wp:posOffset>
+            </wp:positionV>
+            <wp:extent cx="6626860" cy="2495550"/>
+            <wp:effectExtent l="0" t="0" r="2540" b="0"/>
+            <wp:wrapSquare wrapText="bothSides"/>
+            <wp:docPr id="25" name="Picture 25"/>
+            <wp:cNvGraphicFramePr>
+              <a:graphicFrameLocks xmlns:a="http://schemas.openxmlformats.org/drawingml/2006/main" noChangeAspect="1"/>
+            </wp:cNvGraphicFramePr>
+            <a:graphic xmlns:a="http://schemas.openxmlformats.org/drawingml/2006/main">
+              <a:graphicData uri="http://schemas.openxmlformats.org/drawingml/2006/picture">
+                <pic:pic xmlns:pic="http://schemas.openxmlformats.org/drawingml/2006/picture">
+                  <pic:nvPicPr>
+                    <pic:cNvPr id="1" name=""/>
+                    <pic:cNvPicPr/>
+                  </pic:nvPicPr>
+                  <pic:blipFill>
+                    <a:blip r:embed="rId25">
+                      <a:extLst>
+                        <a:ext uri="{28A0092B-C50C-407E-A947-70E740481C1C}">
+                          <a14:useLocalDpi xmlns:a14="http://schemas.microsoft.com/office/drawing/2010/main" val="0"/>
+                        </a:ext>
+                      </a:extLst>
+                    </a:blip>
+                    <a:stretch>
+                      <a:fillRect/>
+                    </a:stretch>
+                  </pic:blipFill>
+                  <pic:spPr>
+                    <a:xfrm>
+                      <a:off x="0" y="0"/>
+                      <a:ext cx="6626860" cy="2495550"/>
+                    </a:xfrm>
+                    <a:prstGeom prst="rect">
+                      <a:avLst/>
+                    </a:prstGeom>
+                  </pic:spPr>
+                </pic:pic>
+              </a:graphicData>
+            </a:graphic>
+            <wp14:sizeRelH relativeFrom="page">
+              <wp14:pctWidth>0</wp14:pctWidth>
+            </wp14:sizeRelH>
+            <wp14:sizeRelV relativeFrom="page">
+              <wp14:pctHeight>0</wp14:pctHeight>
+            </wp14:sizeRelV>
+          </wp:anchor>
+        </w:drawing>
+      </w:r>
+      <w:r>
+        <w:rPr>
+          <w:noProof/>
+        </w:rPr>
+        <w:drawing>
+          <wp:anchor distT="0" distB="0" distL="114300" distR="114300" simplePos="0" relativeHeight="251677696" behindDoc="0" locked="0" layoutInCell="1" allowOverlap="1" wp14:anchorId="50B40595" wp14:editId="1743668D">
+            <wp:simplePos x="0" y="0"/>
+            <wp:positionH relativeFrom="column">
+              <wp:posOffset>-471805</wp:posOffset>
+            </wp:positionH>
+            <wp:positionV relativeFrom="paragraph">
+              <wp:posOffset>234315</wp:posOffset>
+            </wp:positionV>
+            <wp:extent cx="6618605" cy="1838325"/>
+            <wp:effectExtent l="0" t="0" r="0" b="9525"/>
+            <wp:wrapSquare wrapText="bothSides"/>
+            <wp:docPr id="16" name="Picture 16"/>
+            <wp:cNvGraphicFramePr>
+              <a:graphicFrameLocks xmlns:a="http://schemas.openxmlformats.org/drawingml/2006/main" noChangeAspect="1"/>
+            </wp:cNvGraphicFramePr>
+            <a:graphic xmlns:a="http://schemas.openxmlformats.org/drawingml/2006/main">
+              <a:graphicData uri="http://schemas.openxmlformats.org/drawingml/2006/picture">
+                <pic:pic xmlns:pic="http://schemas.openxmlformats.org/drawingml/2006/picture">
+                  <pic:nvPicPr>
+                    <pic:cNvPr id="1" name=""/>
+                    <pic:cNvPicPr/>
+                  </pic:nvPicPr>
+                  <pic:blipFill>
+                    <a:blip r:embed="rId26">
+                      <a:extLst>
+                        <a:ext uri="{28A0092B-C50C-407E-A947-70E740481C1C}">
+                          <a14:useLocalDpi xmlns:a14="http://schemas.microsoft.com/office/drawing/2010/main" val="0"/>
+                        </a:ext>
+                      </a:extLst>
+                    </a:blip>
+                    <a:stretch>
+                      <a:fillRect/>
+                    </a:stretch>
+                  </pic:blipFill>
+                  <pic:spPr>
+                    <a:xfrm>
+                      <a:off x="0" y="0"/>
+                      <a:ext cx="6618605" cy="1838325"/>
+                    </a:xfrm>
+                    <a:prstGeom prst="rect">
+                      <a:avLst/>
+                    </a:prstGeom>
+                  </pic:spPr>
+                </pic:pic>
+              </a:graphicData>
+            </a:graphic>
+            <wp14:sizeRelH relativeFrom="page">
+              <wp14:pctWidth>0</wp14:pctWidth>
+            </wp14:sizeRelH>
+            <wp14:sizeRelV relativeFrom="page">
+              <wp14:pctHeight>0</wp14:pctHeight>
+            </wp14:sizeRelV>
+          </wp:anchor>
+        </w:drawing>
+      </w:r>
+    </w:p>
+    <w:p>
+      <w:pPr>
+        <w:rPr>
+          <w:noProof/>
+          <w:lang w:val="ca-ES"/>
+        </w:rPr>
+      </w:pPr>
+      <w:r>
+        <w:rPr>
+          <w:noProof/>
+        </w:rPr>
+        <w:drawing>
+          <wp:anchor distT="0" distB="0" distL="114300" distR="114300" simplePos="0" relativeHeight="251678720" behindDoc="0" locked="0" layoutInCell="1" allowOverlap="1" wp14:anchorId="18924DB7" wp14:editId="3FE1FE48">
+            <wp:simplePos x="0" y="0"/>
+            <wp:positionH relativeFrom="column">
+              <wp:posOffset>-424815</wp:posOffset>
+            </wp:positionH>
+            <wp:positionV relativeFrom="paragraph">
+              <wp:posOffset>1950085</wp:posOffset>
+            </wp:positionV>
+            <wp:extent cx="6709410" cy="1895475"/>
+            <wp:effectExtent l="0" t="0" r="0" b="9525"/>
+            <wp:wrapSquare wrapText="bothSides"/>
+            <wp:docPr id="17" name="Picture 17"/>
+            <wp:cNvGraphicFramePr>
+              <a:graphicFrameLocks xmlns:a="http://schemas.openxmlformats.org/drawingml/2006/main" noChangeAspect="1"/>
+            </wp:cNvGraphicFramePr>
+            <a:graphic xmlns:a="http://schemas.openxmlformats.org/drawingml/2006/main">
+              <a:graphicData uri="http://schemas.openxmlformats.org/drawingml/2006/picture">
+                <pic:pic xmlns:pic="http://schemas.openxmlformats.org/drawingml/2006/picture">
+                  <pic:nvPicPr>
+                    <pic:cNvPr id="1" name=""/>
+                    <pic:cNvPicPr/>
+                  </pic:nvPicPr>
+                  <pic:blipFill>
+                    <a:blip r:embed="rId27">
+                      <a:extLst>
+                        <a:ext uri="{28A0092B-C50C-407E-A947-70E740481C1C}">
+                          <a14:useLocalDpi xmlns:a14="http://schemas.microsoft.com/office/drawing/2010/main" val="0"/>
+                        </a:ext>
+                      </a:extLst>
+                    </a:blip>
+                    <a:stretch>
+                      <a:fillRect/>
+                    </a:stretch>
+                  </pic:blipFill>
+                  <pic:spPr>
+                    <a:xfrm>
+                      <a:off x="0" y="0"/>
+                      <a:ext cx="6709410" cy="1895475"/>
+                    </a:xfrm>
+                    <a:prstGeom prst="rect">
+                      <a:avLst/>
+                    </a:prstGeom>
+                  </pic:spPr>
+                </pic:pic>
+              </a:graphicData>
+            </a:graphic>
+            <wp14:sizeRelH relativeFrom="page">
+              <wp14:pctWidth>0</wp14:pctWidth>
+            </wp14:sizeRelH>
+            <wp14:sizeRelV relativeFrom="page">
+              <wp14:pctHeight>0</wp14:pctHeight>
+            </wp14:sizeRelV>
+          </wp:anchor>
+        </w:drawing>
+      </w:r>
+    </w:p>
+    <w:p>
+      <w:pPr>
+        <w:rPr>
+          <w:i/>
+          <w:iCs/>
+          <w:noProof/>
+          <w:lang w:val="ca-ES"/>
+        </w:rPr>
+      </w:pPr>
+    </w:p>
+    <w:p>
+      <w:pPr>
+        <w:rPr>
+          <w:i/>
+          <w:iCs/>
+          <w:noProof/>
+          <w:lang w:val="ca-ES"/>
+        </w:rPr>
+      </w:pPr>
+      <w:r>
+        <w:rPr>
+          <w:i/>
+          <w:iCs/>
+          <w:noProof/>
+          <w:lang w:val="ca-ES"/>
+        </w:rPr>
+        <w:lastRenderedPageBreak/>
+        <w:t xml:space="preserve">Exercici </w:t>
+      </w:r>
+      <w:r>
+        <w:rPr>
+          <w:i/>
+          <w:iCs/>
+          <w:noProof/>
+          <w:lang w:val="ca-ES"/>
+        </w:rPr>
+        <w:t>7</w:t>
+      </w:r>
+    </w:p>
+    <w:p>
+      <w:pPr>
+        <w:jc w:val="both"/>
+        <w:rPr>
+          <w:sz w:val="20"/>
+          <w:szCs w:val="20"/>
+          <w:lang w:val="ca-ES"/>
+        </w:rPr>
+      </w:pPr>
+      <w:r>
+        <w:rPr>
+          <w:sz w:val="20"/>
+          <w:szCs w:val="20"/>
+          <w:lang w:val="ca-ES"/>
+        </w:rPr>
+        <w:t>Realitza la següent operació sobre la base de dades acabada de crear: </w:t>
+      </w:r>
+    </w:p>
+    <w:p>
+      <w:pPr>
+        <w:jc w:val="both"/>
+        <w:rPr>
+          <w:sz w:val="20"/>
+          <w:szCs w:val="20"/>
+          <w:lang w:val="ca-ES"/>
+        </w:rPr>
+      </w:pPr>
+      <w:r>
+        <w:rPr>
+          <w:sz w:val="20"/>
+          <w:szCs w:val="20"/>
+          <w:lang w:val="ca-ES"/>
+        </w:rPr>
+        <w:t>Canvia el gènere de la pel·lícula "Ocho apellidos catalanes" perquè consti com a comèdia i no com a romàntica.</w:t>
+      </w:r>
+    </w:p>
+    <w:p>
+      <w:pPr>
+        <w:jc w:val="both"/>
+        <w:rPr>
+          <w:b/>
+          <w:bCs/>
+          <w:sz w:val="20"/>
+          <w:szCs w:val="20"/>
+        </w:rPr>
+      </w:pPr>
+    </w:p>
+    <w:p>
+      <w:pPr>
+        <w:jc w:val="both"/>
+        <w:rPr>
+          <w:i/>
+          <w:iCs/>
+          <w:color w:val="808080" w:themeColor="background1" w:themeShade="80"/>
+          <w:sz w:val="20"/>
+          <w:szCs w:val="20"/>
+        </w:rPr>
+      </w:pPr>
+      <w:r>
+        <w:rPr>
+          <w:b/>
+          <w:bCs/>
+        </w:rPr>
+        <w:t>UPDATE</w:t>
+      </w:r>
+      <w:r>
+        <w:t xml:space="preserve"> </w:t>
+      </w:r>
+      <w:proofErr w:type="spellStart"/>
+      <w:r>
+        <w:t>movies.tb_movie</w:t>
+      </w:r>
+      <w:proofErr w:type="spellEnd"/>
+      <w:r>
+        <w:t xml:space="preserve"> </w:t>
+      </w:r>
+      <w:r>
+        <w:rPr>
+          <w:i/>
+          <w:iCs/>
+          <w:color w:val="808080" w:themeColor="background1" w:themeShade="80"/>
+          <w:sz w:val="20"/>
+          <w:szCs w:val="20"/>
+        </w:rPr>
+        <w:t xml:space="preserve">#actualitzem la taula </w:t>
+      </w:r>
+      <w:proofErr w:type="spellStart"/>
+      <w:r>
+        <w:rPr>
+          <w:i/>
+          <w:iCs/>
+          <w:color w:val="808080" w:themeColor="background1" w:themeShade="80"/>
+          <w:sz w:val="20"/>
+          <w:szCs w:val="20"/>
+        </w:rPr>
+        <w:t>movie</w:t>
+      </w:r>
+      <w:proofErr w:type="spellEnd"/>
+    </w:p>
+    <w:p>
+      <w:pPr>
+        <w:jc w:val="both"/>
+      </w:pPr>
+      <w:r>
+        <w:rPr>
+          <w:b/>
+          <w:bCs/>
+        </w:rPr>
+        <w:t>SET</w:t>
+      </w:r>
+      <w:r>
+        <w:t xml:space="preserve"> </w:t>
+      </w:r>
+      <w:proofErr w:type="spellStart"/>
+      <w:r>
+        <w:t>movie_genre_id</w:t>
+      </w:r>
+      <w:proofErr w:type="spellEnd"/>
+      <w:r>
+        <w:t xml:space="preserve"> = </w:t>
+      </w:r>
+      <w:r>
+        <w:t>(</w:t>
+      </w:r>
+      <w:r>
+        <w:rPr>
+          <w:b/>
+          <w:bCs/>
         </w:rPr>
         <w:t>SELECT</w:t>
       </w:r>
       <w:r>
-        <w:t xml:space="preserve"> genre_id </w:t>
+        <w:t xml:space="preserve"> </w:t>
+      </w:r>
+      <w:proofErr w:type="spellStart"/>
+      <w:r>
+        <w:t>genre_id</w:t>
+      </w:r>
+      <w:proofErr w:type="spellEnd"/>
+      <w:r>
+        <w:t xml:space="preserve"> </w:t>
       </w:r>
       <w:r>
         <w:rPr>
@@ -5632,8 +7630,9 @@
           <w:sz w:val="20"/>
           <w:szCs w:val="20"/>
         </w:rPr>
-        <w:t xml:space="preserve">modifiquem l’identificador de gènere </w:t>
-      </w:r>
+        <w:t xml:space="preserve">modifiquem </w:t>
+      </w:r>
+      <w:proofErr w:type="spellStart"/>
       <w:r>
         <w:rPr>
           <w:i/>
@@ -5642,8 +7641,107 @@
           <w:sz w:val="20"/>
           <w:szCs w:val="20"/>
         </w:rPr>
-        <w:t>de la taula “movie”amb el valor d’identificador de gènere</w:t>
-      </w:r>
+        <w:t>l’identificador</w:t>
+      </w:r>
+      <w:proofErr w:type="spellEnd"/>
+      <w:r>
+        <w:rPr>
+          <w:i/>
+          <w:iCs/>
+          <w:color w:val="808080" w:themeColor="background1" w:themeShade="80"/>
+          <w:sz w:val="20"/>
+          <w:szCs w:val="20"/>
+        </w:rPr>
+        <w:t xml:space="preserve"> de </w:t>
+      </w:r>
+      <w:proofErr w:type="spellStart"/>
+      <w:r>
+        <w:rPr>
+          <w:i/>
+          <w:iCs/>
+          <w:color w:val="808080" w:themeColor="background1" w:themeShade="80"/>
+          <w:sz w:val="20"/>
+          <w:szCs w:val="20"/>
+        </w:rPr>
+        <w:t>gènere</w:t>
+      </w:r>
+      <w:proofErr w:type="spellEnd"/>
+      <w:r>
+        <w:rPr>
+          <w:i/>
+          <w:iCs/>
+          <w:color w:val="808080" w:themeColor="background1" w:themeShade="80"/>
+          <w:sz w:val="20"/>
+          <w:szCs w:val="20"/>
+        </w:rPr>
+        <w:t xml:space="preserve"> </w:t>
+      </w:r>
+      <w:r>
+        <w:rPr>
+          <w:i/>
+          <w:iCs/>
+          <w:color w:val="808080" w:themeColor="background1" w:themeShade="80"/>
+          <w:sz w:val="20"/>
+          <w:szCs w:val="20"/>
+        </w:rPr>
+        <w:t>de la taula “</w:t>
+      </w:r>
+      <w:proofErr w:type="spellStart"/>
+      <w:r>
+        <w:rPr>
+          <w:i/>
+          <w:iCs/>
+          <w:color w:val="808080" w:themeColor="background1" w:themeShade="80"/>
+          <w:sz w:val="20"/>
+          <w:szCs w:val="20"/>
+        </w:rPr>
+        <w:t>movie”amb</w:t>
+      </w:r>
+      <w:proofErr w:type="spellEnd"/>
+      <w:r>
+        <w:rPr>
+          <w:i/>
+          <w:iCs/>
+          <w:color w:val="808080" w:themeColor="background1" w:themeShade="80"/>
+          <w:sz w:val="20"/>
+          <w:szCs w:val="20"/>
+        </w:rPr>
+        <w:t xml:space="preserve"> el valor </w:t>
+      </w:r>
+      <w:proofErr w:type="spellStart"/>
+      <w:r>
+        <w:rPr>
+          <w:i/>
+          <w:iCs/>
+          <w:color w:val="808080" w:themeColor="background1" w:themeShade="80"/>
+          <w:sz w:val="20"/>
+          <w:szCs w:val="20"/>
+        </w:rPr>
+        <w:t>d’identificador</w:t>
+      </w:r>
+      <w:proofErr w:type="spellEnd"/>
+      <w:r>
+        <w:rPr>
+          <w:i/>
+          <w:iCs/>
+          <w:color w:val="808080" w:themeColor="background1" w:themeShade="80"/>
+          <w:sz w:val="20"/>
+          <w:szCs w:val="20"/>
+        </w:rPr>
+        <w:t xml:space="preserve"> de </w:t>
+      </w:r>
+      <w:proofErr w:type="spellStart"/>
+      <w:r>
+        <w:rPr>
+          <w:i/>
+          <w:iCs/>
+          <w:color w:val="808080" w:themeColor="background1" w:themeShade="80"/>
+          <w:sz w:val="20"/>
+          <w:szCs w:val="20"/>
+        </w:rPr>
+        <w:t>gènere</w:t>
+      </w:r>
+      <w:proofErr w:type="spellEnd"/>
     </w:p>
     <w:p>
       <w:pPr>
@@ -5665,7 +7763,15 @@
         <w:t>FROM</w:t>
       </w:r>
       <w:r>
-        <w:t xml:space="preserve"> movies.tb_genre </w:t>
+        <w:t xml:space="preserve"> </w:t>
+      </w:r>
+      <w:proofErr w:type="spellStart"/>
+      <w:r>
+        <w:t>movies.tb_genre</w:t>
+      </w:r>
+      <w:proofErr w:type="spellEnd"/>
+      <w:r>
+        <w:t xml:space="preserve"> </w:t>
       </w:r>
       <w:r>
         <w:rPr>
@@ -5675,7 +7781,29 @@
           <w:sz w:val="20"/>
           <w:szCs w:val="20"/>
         </w:rPr>
-        <w:t>#de la taula “genre”</w:t>
+        <w:t>#de la taula “</w:t>
+      </w:r>
+      <w:proofErr w:type="spellStart"/>
+      <w:r>
+        <w:rPr>
+          <w:i/>
+          <w:iCs/>
+          <w:color w:val="808080" w:themeColor="background1" w:themeShade="80"/>
+          <w:sz w:val="20"/>
+          <w:szCs w:val="20"/>
+        </w:rPr>
+        <w:t>genre</w:t>
+      </w:r>
+      <w:proofErr w:type="spellEnd"/>
+      <w:r>
+        <w:rPr>
+          <w:i/>
+          <w:iCs/>
+          <w:color w:val="808080" w:themeColor="background1" w:themeShade="80"/>
+          <w:sz w:val="20"/>
+          <w:szCs w:val="20"/>
+        </w:rPr>
+        <w:t>”</w:t>
       </w:r>
     </w:p>
     <w:p>
@@ -5695,7 +7823,15 @@
         <w:t>WHERE</w:t>
       </w:r>
       <w:r>
-        <w:t xml:space="preserve"> genre_name = “Comedia”</w:t>
+        <w:t xml:space="preserve"> </w:t>
+      </w:r>
+      <w:proofErr w:type="spellStart"/>
+      <w:r>
+        <w:t>genre_name</w:t>
+      </w:r>
+      <w:proofErr w:type="spellEnd"/>
+      <w:r>
+        <w:t xml:space="preserve"> = “Comedia”</w:t>
       </w:r>
       <w:r>
         <w:t>)</w:t>
@@ -5711,7 +7847,73 @@
           <w:sz w:val="20"/>
           <w:szCs w:val="20"/>
         </w:rPr>
-        <w:t>#on el nom del gènere és “Comedia”</w:t>
+        <w:t xml:space="preserve">#on el </w:t>
+      </w:r>
+      <w:proofErr w:type="spellStart"/>
+      <w:r>
+        <w:rPr>
+          <w:i/>
+          <w:iCs/>
+          <w:color w:val="808080" w:themeColor="background1" w:themeShade="80"/>
+          <w:sz w:val="20"/>
+          <w:szCs w:val="20"/>
+        </w:rPr>
+        <w:t>nom</w:t>
+      </w:r>
+      <w:proofErr w:type="spellEnd"/>
+      <w:r>
+        <w:rPr>
+          <w:i/>
+          <w:iCs/>
+          <w:color w:val="808080" w:themeColor="background1" w:themeShade="80"/>
+          <w:sz w:val="20"/>
+          <w:szCs w:val="20"/>
+        </w:rPr>
+        <w:t xml:space="preserve"> del </w:t>
+      </w:r>
+      <w:proofErr w:type="spellStart"/>
+      <w:r>
+        <w:rPr>
+          <w:i/>
+          <w:iCs/>
+          <w:color w:val="808080" w:themeColor="background1" w:themeShade="80"/>
+          <w:sz w:val="20"/>
+          <w:szCs w:val="20"/>
+        </w:rPr>
+        <w:t>gènere</w:t>
+      </w:r>
+      <w:proofErr w:type="spellEnd"/>
+      <w:r>
+        <w:rPr>
+          <w:i/>
+          <w:iCs/>
+          <w:color w:val="808080" w:themeColor="background1" w:themeShade="80"/>
+          <w:sz w:val="20"/>
+          <w:szCs w:val="20"/>
+        </w:rPr>
+        <w:t xml:space="preserve"> </w:t>
+      </w:r>
+      <w:proofErr w:type="spellStart"/>
+      <w:r>
+        <w:rPr>
+          <w:i/>
+          <w:iCs/>
+          <w:color w:val="808080" w:themeColor="background1" w:themeShade="80"/>
+          <w:sz w:val="20"/>
+          <w:szCs w:val="20"/>
+        </w:rPr>
+        <w:t>és</w:t>
+      </w:r>
+      <w:proofErr w:type="spellEnd"/>
+      <w:r>
+        <w:rPr>
+          <w:i/>
+          <w:iCs/>
+          <w:color w:val="808080" w:themeColor="background1" w:themeShade="80"/>
+          <w:sz w:val="20"/>
+          <w:szCs w:val="20"/>
+        </w:rPr>
+        <w:t xml:space="preserve"> “Comedia”</w:t>
       </w:r>
     </w:p>
     <w:p>
@@ -5733,11 +7935,19 @@
         <w:t>WHERE</w:t>
       </w:r>
       <w:r>
-        <w:t xml:space="preserve"> movie_title = “Ocho apellidos catalanes”;</w:t>
-      </w:r>
-      <w:r>
         <w:t xml:space="preserve"> </w:t>
       </w:r>
+      <w:proofErr w:type="spellStart"/>
+      <w:r>
+        <w:t>movie_title</w:t>
+      </w:r>
+      <w:proofErr w:type="spellEnd"/>
+      <w:r>
+        <w:t xml:space="preserve"> = “Ocho apellidos catalanes”;</w:t>
+      </w:r>
+      <w:r>
+        <w:t xml:space="preserve"> </w:t>
+      </w:r>
       <w:r>
         <w:rPr>
           <w:i/>
@@ -5746,7 +7956,73 @@
           <w:sz w:val="20"/>
           <w:szCs w:val="20"/>
         </w:rPr>
-        <w:t>#per la fila on el títol és “Ocho apellidos catalanes”</w:t>
+        <w:t xml:space="preserve">#per la fila </w:t>
+      </w:r>
+      <w:proofErr w:type="spellStart"/>
+      <w:r>
+        <w:rPr>
+          <w:i/>
+          <w:iCs/>
+          <w:color w:val="808080" w:themeColor="background1" w:themeShade="80"/>
+          <w:sz w:val="20"/>
+          <w:szCs w:val="20"/>
+        </w:rPr>
+        <w:t>on</w:t>
+      </w:r>
+      <w:proofErr w:type="spellEnd"/>
+      <w:r>
+        <w:rPr>
+          <w:i/>
+          <w:iCs/>
+          <w:color w:val="808080" w:themeColor="background1" w:themeShade="80"/>
+          <w:sz w:val="20"/>
+          <w:szCs w:val="20"/>
+        </w:rPr>
+        <w:t xml:space="preserve"> el </w:t>
+      </w:r>
+      <w:proofErr w:type="spellStart"/>
+      <w:r>
+        <w:rPr>
+          <w:i/>
+          <w:iCs/>
+          <w:color w:val="808080" w:themeColor="background1" w:themeShade="80"/>
+          <w:sz w:val="20"/>
+          <w:szCs w:val="20"/>
+        </w:rPr>
+        <w:t>títol</w:t>
+      </w:r>
+      <w:proofErr w:type="spellEnd"/>
+      <w:r>
+        <w:rPr>
+          <w:i/>
+          <w:iCs/>
+          <w:color w:val="808080" w:themeColor="background1" w:themeShade="80"/>
+          <w:sz w:val="20"/>
+          <w:szCs w:val="20"/>
+        </w:rPr>
+        <w:t xml:space="preserve"> </w:t>
+      </w:r>
+      <w:proofErr w:type="spellStart"/>
+      <w:r>
+        <w:rPr>
+          <w:i/>
+          <w:iCs/>
+          <w:color w:val="808080" w:themeColor="background1" w:themeShade="80"/>
+          <w:sz w:val="20"/>
+          <w:szCs w:val="20"/>
+        </w:rPr>
+        <w:t>és</w:t>
+      </w:r>
+      <w:proofErr w:type="spellEnd"/>
+      <w:r>
+        <w:rPr>
+          <w:i/>
+          <w:iCs/>
+          <w:color w:val="808080" w:themeColor="background1" w:themeShade="80"/>
+          <w:sz w:val="20"/>
+          <w:szCs w:val="20"/>
+        </w:rPr>
+        <w:t xml:space="preserve"> “Ocho apellidos catalanes”</w:t>
       </w:r>
     </w:p>
     <w:p>
@@ -5779,7 +8055,7 @@
                     <pic:cNvPicPr/>
                   </pic:nvPicPr>
                   <pic:blipFill>
-                    <a:blip r:embed="rId25"/>
+                    <a:blip r:embed="rId28"/>
                     <a:stretch>
                       <a:fillRect/>
                     </a:stretch>
@@ -5828,7 +8104,7 @@
                     <pic:cNvPicPr/>
                   </pic:nvPicPr>
                   <pic:blipFill>
-                    <a:blip r:embed="rId26"/>
+                    <a:blip r:embed="rId29"/>
                     <a:stretch>
                       <a:fillRect/>
                     </a:stretch>
@@ -6539,7 +8815,7 @@
   <w:style w:type="paragraph" w:default="1" w:styleId="Normal">
     <w:name w:val="Normal"/>
     <w:qFormat/>
-    <w:rsid w:val="00701C8C"/>
+    <w:rsid w:val="008F3FC0"/>
   </w:style>
   <w:style w:type="character" w:default="1" w:styleId="DefaultParagraphFont">
     <w:name w:val="Default Paragraph Font"/>

</xml_diff>